<commit_message>
Thursday may 9th daily coding journal 11:15 commit
</commit_message>
<xml_diff>
--- a/May 2019/Thursday May 9th, 2019 Daily Coding Journal.docx
+++ b/May 2019/Thursday May 9th, 2019 Daily Coding Journal.docx
@@ -438,6 +438,1698 @@
           <w:lang w:val="en-US"/>
         </w:rPr>
         <w:t>ll watch it again later and take more detailed notes in the next pomodoro session.</w:t>
+      </w:r>
+    </w:p>
+    <w:p>
+      <w:pPr>
+        <w:pStyle w:val="Default"/>
+        <w:spacing w:line="480" w:lineRule="auto"/>
+        <w:rPr>
+          <w:u w:color="000000"/>
+          <w:shd w:val="clear" w:color="auto" w:fill="ffffff"/>
+        </w:rPr>
+      </w:pPr>
+    </w:p>
+    <w:p>
+      <w:pPr>
+        <w:pStyle w:val="Default"/>
+        <w:spacing w:line="480" w:lineRule="auto"/>
+        <w:rPr>
+          <w:u w:color="000000"/>
+          <w:shd w:val="clear" w:color="auto" w:fill="ffffff"/>
+        </w:rPr>
+      </w:pPr>
+      <w:r>
+        <w:rPr>
+          <w:u w:color="000000"/>
+          <w:shd w:val="clear" w:color="auto" w:fill="ffffff"/>
+          <w:rtl w:val="0"/>
+          <w:lang w:val="en-US"/>
+        </w:rPr>
+        <w:t xml:space="preserve">10:39 </w:t>
+      </w:r>
+      <w:r>
+        <w:rPr>
+          <w:u w:color="000000"/>
+          <w:shd w:val="clear" w:color="auto" w:fill="ffffff"/>
+          <w:rtl w:val="0"/>
+          <w:lang w:val="en-US"/>
+        </w:rPr>
+        <w:t xml:space="preserve">— </w:t>
+      </w:r>
+      <w:r>
+        <w:rPr>
+          <w:u w:color="000000"/>
+          <w:shd w:val="clear" w:color="auto" w:fill="ffffff"/>
+          <w:rtl w:val="0"/>
+          <w:lang w:val="en-US"/>
+        </w:rPr>
+        <w:t>I uploaded this to GitHub for a morning commit. Now let</w:t>
+      </w:r>
+      <w:r>
+        <w:rPr>
+          <w:u w:color="000000"/>
+          <w:shd w:val="clear" w:color="auto" w:fill="ffffff"/>
+          <w:rtl w:val="0"/>
+          <w:lang w:val="en-US"/>
+        </w:rPr>
+        <w:t>’</w:t>
+      </w:r>
+      <w:r>
+        <w:rPr>
+          <w:u w:color="000000"/>
+          <w:shd w:val="clear" w:color="auto" w:fill="ffffff"/>
+          <w:rtl w:val="0"/>
+          <w:lang w:val="en-US"/>
+        </w:rPr>
+        <w:t>s get back to the lessons.</w:t>
+      </w:r>
+    </w:p>
+    <w:p>
+      <w:pPr>
+        <w:pStyle w:val="Default"/>
+        <w:spacing w:line="480" w:lineRule="auto"/>
+        <w:rPr>
+          <w:u w:color="000000"/>
+          <w:shd w:val="clear" w:color="auto" w:fill="ffffff"/>
+        </w:rPr>
+      </w:pPr>
+    </w:p>
+    <w:p>
+      <w:pPr>
+        <w:pStyle w:val="Default"/>
+        <w:spacing w:line="480" w:lineRule="auto"/>
+        <w:rPr>
+          <w:u w:color="000000"/>
+          <w:shd w:val="clear" w:color="auto" w:fill="ffffff"/>
+        </w:rPr>
+      </w:pPr>
+      <w:r>
+        <w:rPr>
+          <w:u w:color="000000"/>
+          <w:shd w:val="clear" w:color="auto" w:fill="ffffff"/>
+          <w:rtl w:val="0"/>
+          <w:lang w:val="en-US"/>
+        </w:rPr>
+        <w:t xml:space="preserve">10:45 </w:t>
+      </w:r>
+      <w:r>
+        <w:rPr>
+          <w:u w:color="000000"/>
+          <w:shd w:val="clear" w:color="auto" w:fill="ffffff"/>
+          <w:rtl w:val="0"/>
+          <w:lang w:val="en-US"/>
+        </w:rPr>
+        <w:t xml:space="preserve">— </w:t>
+      </w:r>
+      <w:r>
+        <w:rPr>
+          <w:u w:color="000000"/>
+          <w:shd w:val="clear" w:color="auto" w:fill="ffffff"/>
+          <w:rtl w:val="0"/>
+          <w:lang w:val="en-US"/>
+        </w:rPr>
+        <w:t xml:space="preserve">Bob Rizoll noted that when we define a function in our class, that when we are inside of the render, we need to reference the function using the </w:t>
+      </w:r>
+      <w:r>
+        <w:rPr>
+          <w:u w:color="000000"/>
+          <w:shd w:val="clear" w:color="auto" w:fill="ffffff"/>
+          <w:rtl w:val="0"/>
+          <w:lang w:val="en-US"/>
+        </w:rPr>
+        <w:t>“</w:t>
+      </w:r>
+      <w:r>
+        <w:rPr>
+          <w:u w:color="000000"/>
+          <w:shd w:val="clear" w:color="auto" w:fill="ffffff"/>
+          <w:rtl w:val="0"/>
+          <w:lang w:val="en-US"/>
+        </w:rPr>
+        <w:t>this</w:t>
+      </w:r>
+      <w:r>
+        <w:rPr>
+          <w:u w:color="000000"/>
+          <w:shd w:val="clear" w:color="auto" w:fill="ffffff"/>
+          <w:rtl w:val="0"/>
+          <w:lang w:val="en-US"/>
+        </w:rPr>
+        <w:t xml:space="preserve">” </w:t>
+      </w:r>
+      <w:r>
+        <w:rPr>
+          <w:u w:color="000000"/>
+          <w:shd w:val="clear" w:color="auto" w:fill="ffffff"/>
+          <w:rtl w:val="0"/>
+          <w:lang w:val="en-US"/>
+        </w:rPr>
+        <w:t>keyword. Example: this.myFunction.</w:t>
+      </w:r>
+    </w:p>
+    <w:p>
+      <w:pPr>
+        <w:pStyle w:val="Default"/>
+        <w:spacing w:line="480" w:lineRule="auto"/>
+        <w:rPr>
+          <w:u w:color="000000"/>
+          <w:shd w:val="clear" w:color="auto" w:fill="ffffff"/>
+        </w:rPr>
+      </w:pPr>
+      <w:r>
+        <w:rPr>
+          <w:u w:color="000000"/>
+          <w:shd w:val="clear" w:color="auto" w:fill="ffffff"/>
+          <w:rtl w:val="0"/>
+          <w:lang w:val="en-US"/>
+        </w:rPr>
+        <w:t xml:space="preserve">10:46 </w:t>
+      </w:r>
+      <w:r>
+        <w:rPr>
+          <w:u w:color="000000"/>
+          <w:shd w:val="clear" w:color="auto" w:fill="ffffff"/>
+          <w:rtl w:val="0"/>
+          <w:lang w:val="en-US"/>
+        </w:rPr>
+        <w:t xml:space="preserve">— </w:t>
+      </w:r>
+      <w:r>
+        <w:rPr>
+          <w:u w:color="000000"/>
+          <w:shd w:val="clear" w:color="auto" w:fill="ffffff"/>
+          <w:rtl w:val="0"/>
+          <w:lang w:val="en-US"/>
+        </w:rPr>
+        <w:t>A strange observation I just made is that it seems like we don</w:t>
+      </w:r>
+      <w:r>
+        <w:rPr>
+          <w:u w:color="000000"/>
+          <w:shd w:val="clear" w:color="auto" w:fill="ffffff"/>
+          <w:rtl w:val="0"/>
+          <w:lang w:val="en-US"/>
+        </w:rPr>
+        <w:t>’</w:t>
+      </w:r>
+      <w:r>
+        <w:rPr>
+          <w:u w:color="000000"/>
+          <w:shd w:val="clear" w:color="auto" w:fill="ffffff"/>
+          <w:rtl w:val="0"/>
+          <w:lang w:val="en-US"/>
+        </w:rPr>
+        <w:t>t need to use the word function when defining functions inside of our classes. For example, the following seems to be perfectly valid code, contrary to my expectations:</w:t>
+      </w:r>
+    </w:p>
+    <w:p>
+      <w:pPr>
+        <w:pStyle w:val="Default"/>
+        <w:spacing w:line="360" w:lineRule="atLeast"/>
+        <w:jc w:val="left"/>
+        <w:rPr>
+          <w:rFonts w:ascii="Times" w:cs="Times" w:hAnsi="Times" w:eastAsia="Times"/>
+          <w:color w:val="d4d4d4"/>
+          <w:sz w:val="24"/>
+          <w:szCs w:val="24"/>
+          <w:shd w:val="clear" w:color="auto" w:fill="ffffff"/>
+        </w:rPr>
+      </w:pPr>
+      <w:r>
+        <w:rPr>
+          <w:rFonts w:ascii="Times" w:hAnsi="Times"/>
+          <w:color w:val="d4d4d4"/>
+          <w:sz w:val="24"/>
+          <w:szCs w:val="24"/>
+          <w:shd w:val="clear" w:color="auto" w:fill="282f33"/>
+          <w:rtl w:val="0"/>
+          <w:lang w:val="en-US"/>
+        </w:rPr>
+        <w:t xml:space="preserve"> handleClick() {</w:t>
+      </w:r>
+    </w:p>
+    <w:p>
+      <w:pPr>
+        <w:pStyle w:val="Default"/>
+        <w:spacing w:line="360" w:lineRule="atLeast"/>
+        <w:jc w:val="left"/>
+        <w:rPr>
+          <w:rFonts w:ascii="Times" w:cs="Times" w:hAnsi="Times" w:eastAsia="Times"/>
+          <w:color w:val="d4d4d4"/>
+          <w:sz w:val="24"/>
+          <w:szCs w:val="24"/>
+          <w:shd w:val="clear" w:color="auto" w:fill="ffffff"/>
+        </w:rPr>
+      </w:pPr>
+      <w:r>
+        <w:rPr>
+          <w:rFonts w:ascii="Times" w:hAnsi="Times"/>
+          <w:color w:val="d4d4d4"/>
+          <w:sz w:val="24"/>
+          <w:szCs w:val="24"/>
+          <w:shd w:val="clear" w:color="auto" w:fill="282f33"/>
+          <w:rtl w:val="0"/>
+          <w:lang w:val="en-US"/>
+        </w:rPr>
+        <w:t xml:space="preserve">        console</w:t>
+      </w:r>
+      <w:r>
+        <w:rPr>
+          <w:rFonts w:ascii="Times" w:hAnsi="Times"/>
+          <w:color w:val="dcdcdc"/>
+          <w:sz w:val="24"/>
+          <w:szCs w:val="24"/>
+          <w:shd w:val="clear" w:color="auto" w:fill="282f33"/>
+          <w:rtl w:val="0"/>
+          <w:lang w:val="en-US"/>
+        </w:rPr>
+        <w:t>.</w:t>
+      </w:r>
+      <w:r>
+        <w:rPr>
+          <w:rFonts w:ascii="Times" w:hAnsi="Times"/>
+          <w:color w:val="d4d4d4"/>
+          <w:sz w:val="24"/>
+          <w:szCs w:val="24"/>
+          <w:shd w:val="clear" w:color="auto" w:fill="282f33"/>
+          <w:rtl w:val="0"/>
+          <w:lang w:val="en-US"/>
+        </w:rPr>
+        <w:t>log(</w:t>
+      </w:r>
+      <w:r>
+        <w:rPr>
+          <w:rFonts w:ascii="Times" w:hAnsi="Times"/>
+          <w:color w:val="7da4b7"/>
+          <w:sz w:val="24"/>
+          <w:szCs w:val="24"/>
+          <w:shd w:val="clear" w:color="auto" w:fill="282f33"/>
+          <w:rtl w:val="0"/>
+          <w:lang w:val="en-US"/>
+        </w:rPr>
+        <w:t>"you clicked me up good"</w:t>
+      </w:r>
+      <w:r>
+        <w:rPr>
+          <w:rFonts w:ascii="Times" w:hAnsi="Times"/>
+          <w:color w:val="d4d4d4"/>
+          <w:sz w:val="24"/>
+          <w:szCs w:val="24"/>
+          <w:shd w:val="clear" w:color="auto" w:fill="282f33"/>
+          <w:rtl w:val="0"/>
+          <w:lang w:val="en-US"/>
+        </w:rPr>
+        <w:t>)</w:t>
+      </w:r>
+    </w:p>
+    <w:p>
+      <w:pPr>
+        <w:pStyle w:val="Default"/>
+        <w:spacing w:line="360" w:lineRule="atLeast"/>
+        <w:jc w:val="left"/>
+        <w:rPr>
+          <w:rFonts w:ascii="Times" w:cs="Times" w:hAnsi="Times" w:eastAsia="Times"/>
+          <w:color w:val="d4d4d4"/>
+          <w:sz w:val="24"/>
+          <w:szCs w:val="24"/>
+          <w:shd w:val="clear" w:color="auto" w:fill="ffffff"/>
+        </w:rPr>
+      </w:pPr>
+      <w:r>
+        <w:rPr>
+          <w:rFonts w:ascii="Times" w:hAnsi="Times"/>
+          <w:color w:val="d4d4d4"/>
+          <w:sz w:val="24"/>
+          <w:szCs w:val="24"/>
+          <w:shd w:val="clear" w:color="auto" w:fill="282f33"/>
+          <w:rtl w:val="0"/>
+          <w:lang w:val="en-US"/>
+        </w:rPr>
+        <w:t xml:space="preserve">    }</w:t>
+      </w:r>
+    </w:p>
+    <w:p>
+      <w:pPr>
+        <w:pStyle w:val="Default"/>
+        <w:spacing w:line="360" w:lineRule="atLeast"/>
+        <w:jc w:val="left"/>
+        <w:rPr>
+          <w:rFonts w:ascii="Times" w:cs="Times" w:hAnsi="Times" w:eastAsia="Times"/>
+          <w:color w:val="d4d4d4"/>
+          <w:sz w:val="24"/>
+          <w:szCs w:val="24"/>
+          <w:u w:color="000000"/>
+          <w:shd w:val="clear" w:color="auto" w:fill="ffffff"/>
+        </w:rPr>
+      </w:pPr>
+    </w:p>
+    <w:p>
+      <w:pPr>
+        <w:pStyle w:val="Default"/>
+        <w:spacing w:line="480" w:lineRule="auto"/>
+        <w:rPr>
+          <w:u w:color="000000"/>
+          <w:shd w:val="clear" w:color="auto" w:fill="ffffff"/>
+        </w:rPr>
+      </w:pPr>
+      <w:r>
+        <w:rPr>
+          <w:u w:color="000000"/>
+          <w:shd w:val="clear" w:color="auto" w:fill="ffffff"/>
+          <w:rtl w:val="0"/>
+          <w:lang w:val="en-US"/>
+        </w:rPr>
+        <w:t xml:space="preserve">10:50 </w:t>
+      </w:r>
+      <w:r>
+        <w:rPr>
+          <w:u w:color="000000"/>
+          <w:shd w:val="clear" w:color="auto" w:fill="ffffff"/>
+          <w:rtl w:val="0"/>
+          <w:lang w:val="en-US"/>
+        </w:rPr>
+        <w:t xml:space="preserve">— </w:t>
+      </w:r>
+      <w:r>
+        <w:rPr>
+          <w:u w:color="000000"/>
+          <w:shd w:val="clear" w:color="auto" w:fill="ffffff"/>
+          <w:rtl w:val="0"/>
+          <w:lang w:val="en-US"/>
+        </w:rPr>
+        <w:t xml:space="preserve">One of the reasons our classes tend to </w:t>
+      </w:r>
+      <w:r>
+        <w:rPr>
+          <w:u w:color="000000"/>
+          <w:shd w:val="clear" w:color="auto" w:fill="ffffff"/>
+          <w:rtl w:val="0"/>
+          <w:lang w:val="en-US"/>
+        </w:rPr>
+        <w:t>“</w:t>
+      </w:r>
+      <w:r>
+        <w:rPr>
+          <w:u w:color="000000"/>
+          <w:shd w:val="clear" w:color="auto" w:fill="ffffff"/>
+          <w:rtl w:val="0"/>
+          <w:lang w:val="en-US"/>
+        </w:rPr>
+        <w:t>extends</w:t>
+      </w:r>
+      <w:r>
+        <w:rPr>
+          <w:u w:color="000000"/>
+          <w:shd w:val="clear" w:color="auto" w:fill="ffffff"/>
+          <w:rtl w:val="0"/>
+          <w:lang w:val="en-US"/>
+        </w:rPr>
+        <w:t xml:space="preserve">” </w:t>
+      </w:r>
+      <w:r>
+        <w:rPr>
+          <w:u w:color="000000"/>
+          <w:shd w:val="clear" w:color="auto" w:fill="ffffff"/>
+          <w:rtl w:val="0"/>
+          <w:lang w:val="en-US"/>
+        </w:rPr>
+        <w:t>React.Component is that by doing so React.Component will give us access to the setState( ) method.</w:t>
+      </w:r>
+    </w:p>
+    <w:p>
+      <w:pPr>
+        <w:pStyle w:val="Default"/>
+        <w:spacing w:line="480" w:lineRule="auto"/>
+        <w:rPr>
+          <w:u w:color="000000"/>
+          <w:shd w:val="clear" w:color="auto" w:fill="ffffff"/>
+        </w:rPr>
+      </w:pPr>
+    </w:p>
+    <w:p>
+      <w:pPr>
+        <w:pStyle w:val="Default"/>
+        <w:spacing w:line="480" w:lineRule="auto"/>
+        <w:rPr>
+          <w:u w:color="000000"/>
+          <w:shd w:val="clear" w:color="auto" w:fill="ffffff"/>
+        </w:rPr>
+      </w:pPr>
+      <w:r>
+        <w:rPr>
+          <w:u w:color="000000"/>
+          <w:shd w:val="clear" w:color="auto" w:fill="ffffff"/>
+          <w:rtl w:val="0"/>
+          <w:lang w:val="en-US"/>
+        </w:rPr>
+        <w:t xml:space="preserve">10:51 </w:t>
+      </w:r>
+      <w:r>
+        <w:rPr>
+          <w:u w:color="000000"/>
+          <w:shd w:val="clear" w:color="auto" w:fill="ffffff"/>
+          <w:rtl w:val="0"/>
+          <w:lang w:val="en-US"/>
+        </w:rPr>
+        <w:t xml:space="preserve">— </w:t>
+      </w:r>
+      <w:r>
+        <w:rPr>
+          <w:u w:color="000000"/>
+          <w:shd w:val="clear" w:color="auto" w:fill="ffffff"/>
+          <w:rtl w:val="0"/>
+          <w:lang w:val="en-US"/>
+        </w:rPr>
+        <w:t>According to the course instructor, anytime we want to change state we will do so using the setState( ) method.</w:t>
+      </w:r>
+    </w:p>
+    <w:p>
+      <w:pPr>
+        <w:pStyle w:val="Default"/>
+        <w:spacing w:line="480" w:lineRule="auto"/>
+        <w:rPr>
+          <w:u w:color="000000"/>
+          <w:shd w:val="clear" w:color="auto" w:fill="ffffff"/>
+        </w:rPr>
+      </w:pPr>
+    </w:p>
+    <w:p>
+      <w:pPr>
+        <w:pStyle w:val="Default"/>
+        <w:spacing w:line="480" w:lineRule="auto"/>
+        <w:rPr>
+          <w:u w:color="000000"/>
+          <w:shd w:val="clear" w:color="auto" w:fill="ffffff"/>
+        </w:rPr>
+      </w:pPr>
+      <w:r>
+        <w:rPr>
+          <w:u w:color="000000"/>
+          <w:shd w:val="clear" w:color="auto" w:fill="ffffff"/>
+          <w:rtl w:val="0"/>
+          <w:lang w:val="en-US"/>
+        </w:rPr>
+        <w:t xml:space="preserve">10:54 </w:t>
+      </w:r>
+      <w:r>
+        <w:rPr>
+          <w:u w:color="000000"/>
+          <w:shd w:val="clear" w:color="auto" w:fill="ffffff"/>
+          <w:rtl w:val="0"/>
+          <w:lang w:val="en-US"/>
+        </w:rPr>
+        <w:t xml:space="preserve">— </w:t>
+      </w:r>
+      <w:r>
+        <w:rPr>
+          <w:u w:color="000000"/>
+          <w:shd w:val="clear" w:color="auto" w:fill="ffffff"/>
+          <w:rtl w:val="0"/>
+          <w:lang w:val="en-US"/>
+        </w:rPr>
+        <w:t>Get ready. This material is a bit dense. Let me paraphrase</w:t>
+      </w:r>
+      <w:r>
+        <w:rPr>
+          <w:u w:color="000000"/>
+          <w:shd w:val="clear" w:color="auto" w:fill="ffffff"/>
+          <w:rtl w:val="0"/>
+          <w:lang w:val="en-US"/>
+        </w:rPr>
+        <w:t xml:space="preserve">… </w:t>
+      </w:r>
+      <w:r>
+        <w:rPr>
+          <w:u w:color="000000"/>
+          <w:shd w:val="clear" w:color="auto" w:fill="ffffff"/>
+          <w:rtl w:val="0"/>
+          <w:lang w:val="en-US"/>
+        </w:rPr>
+        <w:t>Anytime you create a class method that you want to use state on, you</w:t>
+      </w:r>
+      <w:r>
+        <w:rPr>
+          <w:u w:color="000000"/>
+          <w:shd w:val="clear" w:color="auto" w:fill="ffffff"/>
+          <w:rtl w:val="0"/>
+          <w:lang w:val="en-US"/>
+        </w:rPr>
+        <w:t>’</w:t>
+      </w:r>
+      <w:r>
+        <w:rPr>
+          <w:u w:color="000000"/>
+          <w:shd w:val="clear" w:color="auto" w:fill="ffffff"/>
+          <w:rtl w:val="0"/>
+          <w:lang w:val="en-US"/>
+        </w:rPr>
+        <w:t>re going to need to bind said method to your class.</w:t>
+      </w:r>
+    </w:p>
+    <w:p>
+      <w:pPr>
+        <w:pStyle w:val="Default"/>
+        <w:spacing w:line="480" w:lineRule="auto"/>
+        <w:rPr>
+          <w:u w:color="000000"/>
+          <w:shd w:val="clear" w:color="auto" w:fill="ffffff"/>
+        </w:rPr>
+      </w:pPr>
+      <w:r>
+        <w:rPr>
+          <w:u w:color="000000"/>
+          <w:shd w:val="clear" w:color="auto" w:fill="ffffff"/>
+          <w:rtl w:val="0"/>
+          <w:lang w:val="en-US"/>
+        </w:rPr>
+        <w:t xml:space="preserve">(Source: </w:t>
+      </w:r>
+      <w:r>
+        <w:rPr>
+          <w:rStyle w:val="Hyperlink.0"/>
+          <w:shd w:val="clear" w:color="auto" w:fill="ffffff"/>
+        </w:rPr>
+        <w:fldChar w:fldCharType="begin" w:fldLock="0"/>
+      </w:r>
+      <w:r>
+        <w:rPr>
+          <w:rStyle w:val="Hyperlink.0"/>
+          <w:shd w:val="clear" w:color="auto" w:fill="ffffff"/>
+        </w:rPr>
+        <w:instrText xml:space="preserve"> HYPERLINK "https://scrimba.com/p/p7P5Hd/cLKWEcZ"</w:instrText>
+      </w:r>
+      <w:r>
+        <w:rPr>
+          <w:rStyle w:val="Hyperlink.0"/>
+          <w:shd w:val="clear" w:color="auto" w:fill="ffffff"/>
+        </w:rPr>
+        <w:fldChar w:fldCharType="separate" w:fldLock="0"/>
+      </w:r>
+      <w:r>
+        <w:rPr>
+          <w:rStyle w:val="Hyperlink.0"/>
+          <w:shd w:val="clear" w:color="auto" w:fill="ffffff"/>
+          <w:rtl w:val="0"/>
+          <w:lang w:val="en-US"/>
+        </w:rPr>
+        <w:t>https://scrimba.com/p/p7P5Hd/cLKWEcZ</w:t>
+      </w:r>
+      <w:r>
+        <w:rPr>
+          <w:shd w:val="clear" w:color="auto" w:fill="ffffff"/>
+        </w:rPr>
+        <w:fldChar w:fldCharType="end" w:fldLock="0"/>
+      </w:r>
+      <w:r>
+        <w:rPr>
+          <w:u w:color="000000"/>
+          <w:shd w:val="clear" w:color="auto" w:fill="ffffff"/>
+          <w:rtl w:val="0"/>
+          <w:lang w:val="en-US"/>
+        </w:rPr>
+        <w:t>)</w:t>
+      </w:r>
+    </w:p>
+    <w:p>
+      <w:pPr>
+        <w:pStyle w:val="Default"/>
+        <w:spacing w:line="480" w:lineRule="auto"/>
+        <w:rPr>
+          <w:u w:color="000000"/>
+          <w:shd w:val="clear" w:color="auto" w:fill="ffffff"/>
+        </w:rPr>
+      </w:pPr>
+      <w:r>
+        <w:rPr>
+          <w:u w:color="000000"/>
+          <w:shd w:val="clear" w:color="auto" w:fill="ffffff"/>
+          <w:rtl w:val="0"/>
+          <w:lang w:val="en-US"/>
+        </w:rPr>
+        <w:t xml:space="preserve">(Extended listening on bind and this: </w:t>
+      </w:r>
+      <w:r>
+        <w:rPr>
+          <w:rStyle w:val="Hyperlink.0"/>
+          <w:shd w:val="clear" w:color="auto" w:fill="ffffff"/>
+        </w:rPr>
+        <w:fldChar w:fldCharType="begin" w:fldLock="0"/>
+      </w:r>
+      <w:r>
+        <w:rPr>
+          <w:rStyle w:val="Hyperlink.0"/>
+          <w:shd w:val="clear" w:color="auto" w:fill="ffffff"/>
+        </w:rPr>
+        <w:instrText xml:space="preserve"> HYPERLINK "https://www.youtube.com/watch?v=GhbhD1HR5vk"</w:instrText>
+      </w:r>
+      <w:r>
+        <w:rPr>
+          <w:rStyle w:val="Hyperlink.0"/>
+          <w:shd w:val="clear" w:color="auto" w:fill="ffffff"/>
+        </w:rPr>
+        <w:fldChar w:fldCharType="separate" w:fldLock="0"/>
+      </w:r>
+      <w:r>
+        <w:rPr>
+          <w:rStyle w:val="Hyperlink.0"/>
+          <w:shd w:val="clear" w:color="auto" w:fill="ffffff"/>
+          <w:rtl w:val="0"/>
+          <w:lang w:val="en-US"/>
+        </w:rPr>
+        <w:t>https://www.youtube.com/watch?v=GhbhD1HR5vk</w:t>
+      </w:r>
+      <w:r>
+        <w:rPr>
+          <w:shd w:val="clear" w:color="auto" w:fill="ffffff"/>
+        </w:rPr>
+        <w:fldChar w:fldCharType="end" w:fldLock="0"/>
+      </w:r>
+      <w:r>
+        <w:rPr>
+          <w:u w:color="000000"/>
+          <w:shd w:val="clear" w:color="auto" w:fill="ffffff"/>
+          <w:rtl w:val="0"/>
+          <w:lang w:val="en-US"/>
+        </w:rPr>
+        <w:t>)</w:t>
+      </w:r>
+    </w:p>
+    <w:p>
+      <w:pPr>
+        <w:pStyle w:val="Default"/>
+        <w:spacing w:line="480" w:lineRule="auto"/>
+        <w:rPr>
+          <w:u w:color="000000"/>
+          <w:shd w:val="clear" w:color="auto" w:fill="ffffff"/>
+        </w:rPr>
+      </w:pPr>
+    </w:p>
+    <w:p>
+      <w:pPr>
+        <w:pStyle w:val="Default"/>
+        <w:spacing w:line="480" w:lineRule="auto"/>
+        <w:rPr>
+          <w:u w:color="000000"/>
+          <w:shd w:val="clear" w:color="auto" w:fill="ffffff"/>
+        </w:rPr>
+      </w:pPr>
+      <w:r>
+        <w:rPr>
+          <w:u w:color="000000"/>
+          <w:shd w:val="clear" w:color="auto" w:fill="ffffff"/>
+          <w:rtl w:val="0"/>
+          <w:lang w:val="en-US"/>
+        </w:rPr>
+        <w:t xml:space="preserve">10:57 </w:t>
+      </w:r>
+      <w:r>
+        <w:rPr>
+          <w:u w:color="000000"/>
+          <w:shd w:val="clear" w:color="auto" w:fill="ffffff"/>
+          <w:rtl w:val="0"/>
+          <w:lang w:val="en-US"/>
+        </w:rPr>
+        <w:t xml:space="preserve">— </w:t>
+      </w:r>
+      <w:r>
+        <w:rPr>
+          <w:u w:color="000000"/>
+          <w:shd w:val="clear" w:color="auto" w:fill="ffffff"/>
+          <w:rtl w:val="0"/>
+          <w:lang w:val="en-US"/>
+        </w:rPr>
+        <w:t>Let</w:t>
+      </w:r>
+      <w:r>
+        <w:rPr>
+          <w:u w:color="000000"/>
+          <w:shd w:val="clear" w:color="auto" w:fill="ffffff"/>
+          <w:rtl w:val="0"/>
+          <w:lang w:val="en-US"/>
+        </w:rPr>
+        <w:t>’</w:t>
+      </w:r>
+      <w:r>
+        <w:rPr>
+          <w:u w:color="000000"/>
+          <w:shd w:val="clear" w:color="auto" w:fill="ffffff"/>
+          <w:rtl w:val="0"/>
+          <w:lang w:val="en-US"/>
+        </w:rPr>
+        <w:t>s dive into the instructor</w:t>
+      </w:r>
+      <w:r>
+        <w:rPr>
+          <w:u w:color="000000"/>
+          <w:shd w:val="clear" w:color="auto" w:fill="ffffff"/>
+          <w:rtl w:val="0"/>
+          <w:lang w:val="en-US"/>
+        </w:rPr>
+        <w:t>’</w:t>
+      </w:r>
+      <w:r>
+        <w:rPr>
+          <w:u w:color="000000"/>
+          <w:shd w:val="clear" w:color="auto" w:fill="ffffff"/>
+          <w:rtl w:val="0"/>
+          <w:lang w:val="en-US"/>
+        </w:rPr>
+        <w:t>s code and see how exactly we should go about applying his above conviction we just finished discussing:</w:t>
+      </w:r>
+    </w:p>
+    <w:p>
+      <w:pPr>
+        <w:pStyle w:val="Default"/>
+        <w:spacing w:line="360" w:lineRule="atLeast"/>
+        <w:jc w:val="left"/>
+        <w:rPr>
+          <w:rFonts w:ascii="Times" w:cs="Times" w:hAnsi="Times" w:eastAsia="Times"/>
+          <w:color w:val="d4d4d4"/>
+          <w:sz w:val="24"/>
+          <w:szCs w:val="24"/>
+          <w:shd w:val="clear" w:color="auto" w:fill="ffffff"/>
+        </w:rPr>
+      </w:pPr>
+      <w:r>
+        <w:rPr>
+          <w:rFonts w:ascii="Times" w:hAnsi="Times"/>
+          <w:color w:val="ea9b80"/>
+          <w:sz w:val="24"/>
+          <w:szCs w:val="24"/>
+          <w:shd w:val="clear" w:color="auto" w:fill="282f33"/>
+          <w:rtl w:val="0"/>
+          <w:lang w:val="en-US"/>
+        </w:rPr>
+        <w:t>class</w:t>
+      </w:r>
+      <w:r>
+        <w:rPr>
+          <w:rFonts w:ascii="Times" w:hAnsi="Times"/>
+          <w:color w:val="d4d4d4"/>
+          <w:sz w:val="24"/>
+          <w:szCs w:val="24"/>
+          <w:shd w:val="clear" w:color="auto" w:fill="282f33"/>
+          <w:rtl w:val="0"/>
+          <w:lang w:val="en-US"/>
+        </w:rPr>
+        <w:t xml:space="preserve"> App </w:t>
+      </w:r>
+      <w:r>
+        <w:rPr>
+          <w:rFonts w:ascii="Times" w:hAnsi="Times"/>
+          <w:color w:val="ea9b80"/>
+          <w:sz w:val="24"/>
+          <w:szCs w:val="24"/>
+          <w:shd w:val="clear" w:color="auto" w:fill="282f33"/>
+          <w:rtl w:val="0"/>
+          <w:lang w:val="en-US"/>
+        </w:rPr>
+        <w:t>extends</w:t>
+      </w:r>
+      <w:r>
+        <w:rPr>
+          <w:rFonts w:ascii="Times" w:hAnsi="Times"/>
+          <w:color w:val="d4d4d4"/>
+          <w:sz w:val="24"/>
+          <w:szCs w:val="24"/>
+          <w:shd w:val="clear" w:color="auto" w:fill="282f33"/>
+          <w:rtl w:val="0"/>
+          <w:lang w:val="en-US"/>
+        </w:rPr>
+        <w:t xml:space="preserve"> React</w:t>
+      </w:r>
+      <w:r>
+        <w:rPr>
+          <w:rFonts w:ascii="Times" w:hAnsi="Times"/>
+          <w:color w:val="dcdcdc"/>
+          <w:sz w:val="24"/>
+          <w:szCs w:val="24"/>
+          <w:shd w:val="clear" w:color="auto" w:fill="282f33"/>
+          <w:rtl w:val="0"/>
+          <w:lang w:val="en-US"/>
+        </w:rPr>
+        <w:t>.</w:t>
+      </w:r>
+      <w:r>
+        <w:rPr>
+          <w:rFonts w:ascii="Times" w:hAnsi="Times"/>
+          <w:color w:val="d4d4d4"/>
+          <w:sz w:val="24"/>
+          <w:szCs w:val="24"/>
+          <w:shd w:val="clear" w:color="auto" w:fill="282f33"/>
+          <w:rtl w:val="0"/>
+          <w:lang w:val="en-US"/>
+        </w:rPr>
+        <w:t>Component {</w:t>
+      </w:r>
+    </w:p>
+    <w:p>
+      <w:pPr>
+        <w:pStyle w:val="Default"/>
+        <w:spacing w:line="360" w:lineRule="atLeast"/>
+        <w:jc w:val="left"/>
+        <w:rPr>
+          <w:rFonts w:ascii="Times" w:cs="Times" w:hAnsi="Times" w:eastAsia="Times"/>
+          <w:color w:val="d4d4d4"/>
+          <w:sz w:val="24"/>
+          <w:szCs w:val="24"/>
+          <w:shd w:val="clear" w:color="auto" w:fill="ffffff"/>
+        </w:rPr>
+      </w:pPr>
+      <w:r>
+        <w:rPr>
+          <w:rFonts w:ascii="Times" w:hAnsi="Times"/>
+          <w:color w:val="d4d4d4"/>
+          <w:sz w:val="24"/>
+          <w:szCs w:val="24"/>
+          <w:shd w:val="clear" w:color="auto" w:fill="282f33"/>
+          <w:rtl w:val="0"/>
+          <w:lang w:val="en-US"/>
+        </w:rPr>
+        <w:t xml:space="preserve">    constructor() {</w:t>
+      </w:r>
+    </w:p>
+    <w:p>
+      <w:pPr>
+        <w:pStyle w:val="Default"/>
+        <w:spacing w:line="360" w:lineRule="atLeast"/>
+        <w:jc w:val="left"/>
+        <w:rPr>
+          <w:rFonts w:ascii="Times" w:cs="Times" w:hAnsi="Times" w:eastAsia="Times"/>
+          <w:color w:val="d4d4d4"/>
+          <w:sz w:val="24"/>
+          <w:szCs w:val="24"/>
+          <w:shd w:val="clear" w:color="auto" w:fill="ffffff"/>
+        </w:rPr>
+      </w:pPr>
+      <w:r>
+        <w:rPr>
+          <w:rFonts w:ascii="Times" w:hAnsi="Times"/>
+          <w:color w:val="d4d4d4"/>
+          <w:sz w:val="24"/>
+          <w:szCs w:val="24"/>
+          <w:shd w:val="clear" w:color="auto" w:fill="282f33"/>
+          <w:rtl w:val="0"/>
+          <w:lang w:val="en-US"/>
+        </w:rPr>
+        <w:t xml:space="preserve">        </w:t>
+      </w:r>
+      <w:r>
+        <w:rPr>
+          <w:rFonts w:ascii="Times" w:hAnsi="Times"/>
+          <w:color w:val="ea9b80"/>
+          <w:sz w:val="24"/>
+          <w:szCs w:val="24"/>
+          <w:shd w:val="clear" w:color="auto" w:fill="282f33"/>
+          <w:rtl w:val="0"/>
+          <w:lang w:val="en-US"/>
+        </w:rPr>
+        <w:t>super</w:t>
+      </w:r>
+      <w:r>
+        <w:rPr>
+          <w:rFonts w:ascii="Times" w:hAnsi="Times"/>
+          <w:color w:val="d4d4d4"/>
+          <w:sz w:val="24"/>
+          <w:szCs w:val="24"/>
+          <w:shd w:val="clear" w:color="auto" w:fill="282f33"/>
+          <w:rtl w:val="0"/>
+          <w:lang w:val="en-US"/>
+        </w:rPr>
+        <w:t>()</w:t>
+      </w:r>
+    </w:p>
+    <w:p>
+      <w:pPr>
+        <w:pStyle w:val="Default"/>
+        <w:spacing w:line="360" w:lineRule="atLeast"/>
+        <w:jc w:val="left"/>
+        <w:rPr>
+          <w:rFonts w:ascii="Times" w:cs="Times" w:hAnsi="Times" w:eastAsia="Times"/>
+          <w:color w:val="d4d4d4"/>
+          <w:sz w:val="24"/>
+          <w:szCs w:val="24"/>
+          <w:shd w:val="clear" w:color="auto" w:fill="ffffff"/>
+        </w:rPr>
+      </w:pPr>
+      <w:r>
+        <w:rPr>
+          <w:rFonts w:ascii="Times" w:hAnsi="Times"/>
+          <w:color w:val="d4d4d4"/>
+          <w:sz w:val="24"/>
+          <w:szCs w:val="24"/>
+          <w:shd w:val="clear" w:color="auto" w:fill="282f33"/>
+          <w:rtl w:val="0"/>
+          <w:lang w:val="en-US"/>
+        </w:rPr>
+        <w:t xml:space="preserve">        </w:t>
+      </w:r>
+      <w:r>
+        <w:rPr>
+          <w:rFonts w:ascii="Times" w:hAnsi="Times"/>
+          <w:color w:val="ea9b80"/>
+          <w:sz w:val="24"/>
+          <w:szCs w:val="24"/>
+          <w:shd w:val="clear" w:color="auto" w:fill="282f33"/>
+          <w:rtl w:val="0"/>
+          <w:lang w:val="en-US"/>
+        </w:rPr>
+        <w:t>this</w:t>
+      </w:r>
+      <w:r>
+        <w:rPr>
+          <w:rFonts w:ascii="Times" w:hAnsi="Times"/>
+          <w:color w:val="dcdcdc"/>
+          <w:sz w:val="24"/>
+          <w:szCs w:val="24"/>
+          <w:shd w:val="clear" w:color="auto" w:fill="282f33"/>
+          <w:rtl w:val="0"/>
+          <w:lang w:val="en-US"/>
+        </w:rPr>
+        <w:t>.</w:t>
+      </w:r>
+      <w:r>
+        <w:rPr>
+          <w:rFonts w:ascii="Times" w:hAnsi="Times"/>
+          <w:color w:val="d4d4d4"/>
+          <w:sz w:val="24"/>
+          <w:szCs w:val="24"/>
+          <w:shd w:val="clear" w:color="auto" w:fill="282f33"/>
+          <w:rtl w:val="0"/>
+          <w:lang w:val="en-US"/>
+        </w:rPr>
+        <w:t xml:space="preserve">state </w:t>
+      </w:r>
+      <w:r>
+        <w:rPr>
+          <w:rFonts w:ascii="Times" w:hAnsi="Times"/>
+          <w:color w:val="ea9b80"/>
+          <w:sz w:val="24"/>
+          <w:szCs w:val="24"/>
+          <w:shd w:val="clear" w:color="auto" w:fill="282f33"/>
+          <w:rtl w:val="0"/>
+          <w:lang w:val="en-US"/>
+        </w:rPr>
+        <w:t>=</w:t>
+      </w:r>
+      <w:r>
+        <w:rPr>
+          <w:rFonts w:ascii="Times" w:hAnsi="Times"/>
+          <w:color w:val="d4d4d4"/>
+          <w:sz w:val="24"/>
+          <w:szCs w:val="24"/>
+          <w:shd w:val="clear" w:color="auto" w:fill="282f33"/>
+          <w:rtl w:val="0"/>
+          <w:lang w:val="en-US"/>
+        </w:rPr>
+        <w:t xml:space="preserve"> {</w:t>
+      </w:r>
+    </w:p>
+    <w:p>
+      <w:pPr>
+        <w:pStyle w:val="Default"/>
+        <w:spacing w:line="360" w:lineRule="atLeast"/>
+        <w:jc w:val="left"/>
+        <w:rPr>
+          <w:rFonts w:ascii="Times" w:cs="Times" w:hAnsi="Times" w:eastAsia="Times"/>
+          <w:color w:val="d4d4d4"/>
+          <w:sz w:val="24"/>
+          <w:szCs w:val="24"/>
+          <w:shd w:val="clear" w:color="auto" w:fill="ffffff"/>
+        </w:rPr>
+      </w:pPr>
+      <w:r>
+        <w:rPr>
+          <w:rFonts w:ascii="Times" w:hAnsi="Times"/>
+          <w:color w:val="d4d4d4"/>
+          <w:sz w:val="24"/>
+          <w:szCs w:val="24"/>
+          <w:shd w:val="clear" w:color="auto" w:fill="282f33"/>
+          <w:rtl w:val="0"/>
+          <w:lang w:val="en-US"/>
+        </w:rPr>
+        <w:t xml:space="preserve">            </w:t>
+      </w:r>
+      <w:r>
+        <w:rPr>
+          <w:rFonts w:ascii="Times" w:hAnsi="Times"/>
+          <w:color w:val="a7c9de"/>
+          <w:sz w:val="24"/>
+          <w:szCs w:val="24"/>
+          <w:shd w:val="clear" w:color="auto" w:fill="282f33"/>
+          <w:rtl w:val="0"/>
+          <w:lang w:val="en-US"/>
+        </w:rPr>
+        <w:t>count</w:t>
+      </w:r>
+      <w:r>
+        <w:rPr>
+          <w:rFonts w:ascii="Times" w:hAnsi="Times"/>
+          <w:color w:val="dcdcdc"/>
+          <w:sz w:val="24"/>
+          <w:szCs w:val="24"/>
+          <w:shd w:val="clear" w:color="auto" w:fill="282f33"/>
+          <w:rtl w:val="0"/>
+          <w:lang w:val="en-US"/>
+        </w:rPr>
+        <w:t>:</w:t>
+      </w:r>
+      <w:r>
+        <w:rPr>
+          <w:rFonts w:ascii="Times" w:hAnsi="Times"/>
+          <w:color w:val="d4d4d4"/>
+          <w:sz w:val="24"/>
+          <w:szCs w:val="24"/>
+          <w:shd w:val="clear" w:color="auto" w:fill="282f33"/>
+          <w:rtl w:val="0"/>
+          <w:lang w:val="en-US"/>
+        </w:rPr>
+        <w:t xml:space="preserve"> </w:t>
+      </w:r>
+      <w:r>
+        <w:rPr>
+          <w:rFonts w:ascii="Times" w:hAnsi="Times"/>
+          <w:color w:val="598da6"/>
+          <w:sz w:val="24"/>
+          <w:szCs w:val="24"/>
+          <w:shd w:val="clear" w:color="auto" w:fill="282f33"/>
+          <w:rtl w:val="0"/>
+          <w:lang w:val="en-US"/>
+        </w:rPr>
+        <w:t>0</w:t>
+      </w:r>
+    </w:p>
+    <w:p>
+      <w:pPr>
+        <w:pStyle w:val="Default"/>
+        <w:spacing w:line="360" w:lineRule="atLeast"/>
+        <w:jc w:val="left"/>
+        <w:rPr>
+          <w:rFonts w:ascii="Times" w:cs="Times" w:hAnsi="Times" w:eastAsia="Times"/>
+          <w:color w:val="d4d4d4"/>
+          <w:sz w:val="24"/>
+          <w:szCs w:val="24"/>
+          <w:shd w:val="clear" w:color="auto" w:fill="ffffff"/>
+        </w:rPr>
+      </w:pPr>
+      <w:r>
+        <w:rPr>
+          <w:rFonts w:ascii="Times" w:hAnsi="Times"/>
+          <w:color w:val="d4d4d4"/>
+          <w:sz w:val="24"/>
+          <w:szCs w:val="24"/>
+          <w:shd w:val="clear" w:color="auto" w:fill="282f33"/>
+          <w:rtl w:val="0"/>
+          <w:lang w:val="en-US"/>
+        </w:rPr>
+        <w:t xml:space="preserve">        }</w:t>
+      </w:r>
+    </w:p>
+    <w:p>
+      <w:pPr>
+        <w:pStyle w:val="Default"/>
+        <w:spacing w:line="360" w:lineRule="atLeast"/>
+        <w:jc w:val="left"/>
+        <w:rPr>
+          <w:rFonts w:ascii="Times" w:cs="Times" w:hAnsi="Times" w:eastAsia="Times"/>
+          <w:color w:val="d4d4d4"/>
+          <w:sz w:val="24"/>
+          <w:szCs w:val="24"/>
+          <w:shd w:val="clear" w:color="auto" w:fill="ffffff"/>
+        </w:rPr>
+      </w:pPr>
+      <w:r>
+        <w:rPr>
+          <w:rFonts w:ascii="Times" w:hAnsi="Times"/>
+          <w:color w:val="d4d4d4"/>
+          <w:sz w:val="24"/>
+          <w:szCs w:val="24"/>
+          <w:shd w:val="clear" w:color="auto" w:fill="282f33"/>
+          <w:rtl w:val="0"/>
+          <w:lang w:val="en-US"/>
+        </w:rPr>
+        <w:t xml:space="preserve">        </w:t>
+      </w:r>
+      <w:r>
+        <w:rPr>
+          <w:rFonts w:ascii="Times" w:hAnsi="Times"/>
+          <w:color w:val="ea9b80"/>
+          <w:sz w:val="24"/>
+          <w:szCs w:val="24"/>
+          <w:shd w:val="clear" w:color="auto" w:fill="282f33"/>
+          <w:rtl w:val="0"/>
+          <w:lang w:val="en-US"/>
+        </w:rPr>
+        <w:t>this</w:t>
+      </w:r>
+      <w:r>
+        <w:rPr>
+          <w:rFonts w:ascii="Times" w:hAnsi="Times"/>
+          <w:color w:val="dcdcdc"/>
+          <w:sz w:val="24"/>
+          <w:szCs w:val="24"/>
+          <w:shd w:val="clear" w:color="auto" w:fill="282f33"/>
+          <w:rtl w:val="0"/>
+          <w:lang w:val="en-US"/>
+        </w:rPr>
+        <w:t>.</w:t>
+      </w:r>
+      <w:r>
+        <w:rPr>
+          <w:rFonts w:ascii="Times" w:hAnsi="Times"/>
+          <w:color w:val="d4d4d4"/>
+          <w:sz w:val="24"/>
+          <w:szCs w:val="24"/>
+          <w:shd w:val="clear" w:color="auto" w:fill="282f33"/>
+          <w:rtl w:val="0"/>
+          <w:lang w:val="en-US"/>
+        </w:rPr>
+        <w:t xml:space="preserve">handleClick </w:t>
+      </w:r>
+      <w:r>
+        <w:rPr>
+          <w:rFonts w:ascii="Times" w:hAnsi="Times"/>
+          <w:color w:val="ea9b80"/>
+          <w:sz w:val="24"/>
+          <w:szCs w:val="24"/>
+          <w:shd w:val="clear" w:color="auto" w:fill="282f33"/>
+          <w:rtl w:val="0"/>
+          <w:lang w:val="en-US"/>
+        </w:rPr>
+        <w:t>=</w:t>
+      </w:r>
+      <w:r>
+        <w:rPr>
+          <w:rFonts w:ascii="Times" w:hAnsi="Times"/>
+          <w:color w:val="d4d4d4"/>
+          <w:sz w:val="24"/>
+          <w:szCs w:val="24"/>
+          <w:shd w:val="clear" w:color="auto" w:fill="282f33"/>
+          <w:rtl w:val="0"/>
+          <w:lang w:val="en-US"/>
+        </w:rPr>
+        <w:t xml:space="preserve"> </w:t>
+      </w:r>
+      <w:r>
+        <w:rPr>
+          <w:rFonts w:ascii="Times" w:hAnsi="Times"/>
+          <w:color w:val="ea9b80"/>
+          <w:sz w:val="24"/>
+          <w:szCs w:val="24"/>
+          <w:shd w:val="clear" w:color="auto" w:fill="282f33"/>
+          <w:rtl w:val="0"/>
+          <w:lang w:val="en-US"/>
+        </w:rPr>
+        <w:t>this</w:t>
+      </w:r>
+      <w:r>
+        <w:rPr>
+          <w:rFonts w:ascii="Times" w:hAnsi="Times"/>
+          <w:color w:val="dcdcdc"/>
+          <w:sz w:val="24"/>
+          <w:szCs w:val="24"/>
+          <w:shd w:val="clear" w:color="auto" w:fill="282f33"/>
+          <w:rtl w:val="0"/>
+          <w:lang w:val="en-US"/>
+        </w:rPr>
+        <w:t>.</w:t>
+      </w:r>
+      <w:r>
+        <w:rPr>
+          <w:rFonts w:ascii="Times" w:hAnsi="Times"/>
+          <w:color w:val="d4d4d4"/>
+          <w:sz w:val="24"/>
+          <w:szCs w:val="24"/>
+          <w:shd w:val="clear" w:color="auto" w:fill="282f33"/>
+          <w:rtl w:val="0"/>
+          <w:lang w:val="en-US"/>
+        </w:rPr>
+        <w:t>handleClick</w:t>
+      </w:r>
+      <w:r>
+        <w:rPr>
+          <w:rFonts w:ascii="Times" w:hAnsi="Times"/>
+          <w:color w:val="dcdcdc"/>
+          <w:sz w:val="24"/>
+          <w:szCs w:val="24"/>
+          <w:shd w:val="clear" w:color="auto" w:fill="282f33"/>
+          <w:rtl w:val="0"/>
+          <w:lang w:val="en-US"/>
+        </w:rPr>
+        <w:t>.</w:t>
+      </w:r>
+      <w:r>
+        <w:rPr>
+          <w:rFonts w:ascii="Times" w:hAnsi="Times"/>
+          <w:color w:val="d4d4d4"/>
+          <w:sz w:val="24"/>
+          <w:szCs w:val="24"/>
+          <w:shd w:val="clear" w:color="auto" w:fill="282f33"/>
+          <w:rtl w:val="0"/>
+          <w:lang w:val="en-US"/>
+        </w:rPr>
+        <w:t>bind(</w:t>
+      </w:r>
+      <w:r>
+        <w:rPr>
+          <w:rFonts w:ascii="Times" w:hAnsi="Times"/>
+          <w:color w:val="ea9b80"/>
+          <w:sz w:val="24"/>
+          <w:szCs w:val="24"/>
+          <w:shd w:val="clear" w:color="auto" w:fill="282f33"/>
+          <w:rtl w:val="0"/>
+          <w:lang w:val="en-US"/>
+        </w:rPr>
+        <w:t>this</w:t>
+      </w:r>
+      <w:r>
+        <w:rPr>
+          <w:rFonts w:ascii="Times" w:hAnsi="Times"/>
+          <w:color w:val="d4d4d4"/>
+          <w:sz w:val="24"/>
+          <w:szCs w:val="24"/>
+          <w:shd w:val="clear" w:color="auto" w:fill="282f33"/>
+          <w:rtl w:val="0"/>
+          <w:lang w:val="en-US"/>
+        </w:rPr>
+        <w:t>)</w:t>
+      </w:r>
+    </w:p>
+    <w:p>
+      <w:pPr>
+        <w:pStyle w:val="Default"/>
+        <w:spacing w:line="360" w:lineRule="atLeast"/>
+        <w:jc w:val="left"/>
+        <w:rPr>
+          <w:rFonts w:ascii="Times" w:cs="Times" w:hAnsi="Times" w:eastAsia="Times"/>
+          <w:color w:val="d4d4d4"/>
+          <w:sz w:val="24"/>
+          <w:szCs w:val="24"/>
+          <w:shd w:val="clear" w:color="auto" w:fill="ffffff"/>
+        </w:rPr>
+      </w:pPr>
+      <w:r>
+        <w:rPr>
+          <w:rFonts w:ascii="Times" w:hAnsi="Times"/>
+          <w:color w:val="d4d4d4"/>
+          <w:sz w:val="24"/>
+          <w:szCs w:val="24"/>
+          <w:shd w:val="clear" w:color="auto" w:fill="282f33"/>
+          <w:rtl w:val="0"/>
+          <w:lang w:val="en-US"/>
+        </w:rPr>
+        <w:t xml:space="preserve">    }</w:t>
+      </w:r>
+    </w:p>
+    <w:p>
+      <w:pPr>
+        <w:pStyle w:val="Default"/>
+        <w:spacing w:line="360" w:lineRule="atLeast"/>
+        <w:jc w:val="left"/>
+        <w:rPr>
+          <w:rFonts w:ascii="Times" w:cs="Times" w:hAnsi="Times" w:eastAsia="Times"/>
+          <w:color w:val="d4d4d4"/>
+          <w:sz w:val="24"/>
+          <w:szCs w:val="24"/>
+          <w:shd w:val="clear" w:color="auto" w:fill="ffffff"/>
+        </w:rPr>
+      </w:pPr>
+    </w:p>
+    <w:p>
+      <w:pPr>
+        <w:pStyle w:val="Default"/>
+        <w:spacing w:line="480" w:lineRule="auto"/>
+        <w:rPr>
+          <w:u w:color="000000"/>
+          <w:shd w:val="clear" w:color="auto" w:fill="ffffff"/>
+        </w:rPr>
+      </w:pPr>
+      <w:r>
+        <w:rPr>
+          <w:u w:color="000000"/>
+          <w:shd w:val="clear" w:color="auto" w:fill="ffffff"/>
+          <w:rtl w:val="0"/>
+          <w:lang w:val="en-US"/>
+        </w:rPr>
+        <w:t xml:space="preserve">10:59 </w:t>
+      </w:r>
+      <w:r>
+        <w:rPr>
+          <w:u w:color="000000"/>
+          <w:shd w:val="clear" w:color="auto" w:fill="ffffff"/>
+          <w:rtl w:val="0"/>
+          <w:lang w:val="en-US"/>
+        </w:rPr>
+        <w:t xml:space="preserve">— </w:t>
+      </w:r>
+      <w:r>
+        <w:rPr>
+          <w:u w:color="000000"/>
+          <w:shd w:val="clear" w:color="auto" w:fill="ffffff"/>
+          <w:rtl w:val="0"/>
+          <w:lang w:val="en-US"/>
+        </w:rPr>
+        <w:t>The first thing we need to note is that we</w:t>
+      </w:r>
+      <w:r>
+        <w:rPr>
+          <w:u w:color="000000"/>
+          <w:shd w:val="clear" w:color="auto" w:fill="ffffff"/>
+          <w:rtl w:val="0"/>
+          <w:lang w:val="en-US"/>
+        </w:rPr>
+        <w:t>’</w:t>
+      </w:r>
+      <w:r>
+        <w:rPr>
+          <w:u w:color="000000"/>
+          <w:shd w:val="clear" w:color="auto" w:fill="ffffff"/>
+          <w:rtl w:val="0"/>
+          <w:lang w:val="en-US"/>
+        </w:rPr>
+        <w:t xml:space="preserve">re going to do our </w:t>
+      </w:r>
+      <w:r>
+        <w:rPr>
+          <w:u w:color="000000"/>
+          <w:shd w:val="clear" w:color="auto" w:fill="ffffff"/>
+          <w:rtl w:val="0"/>
+          <w:lang w:val="en-US"/>
+        </w:rPr>
+        <w:t>“</w:t>
+      </w:r>
+      <w:r>
+        <w:rPr>
+          <w:u w:color="000000"/>
+          <w:shd w:val="clear" w:color="auto" w:fill="ffffff"/>
+          <w:rtl w:val="0"/>
+          <w:lang w:val="en-US"/>
+        </w:rPr>
+        <w:t>binding</w:t>
+      </w:r>
+      <w:r>
+        <w:rPr>
+          <w:u w:color="000000"/>
+          <w:shd w:val="clear" w:color="auto" w:fill="ffffff"/>
+          <w:rtl w:val="0"/>
+          <w:lang w:val="en-US"/>
+        </w:rPr>
+        <w:t xml:space="preserve">” </w:t>
+      </w:r>
+      <w:r>
+        <w:rPr>
+          <w:u w:color="000000"/>
+          <w:shd w:val="clear" w:color="auto" w:fill="ffffff"/>
+          <w:rtl w:val="0"/>
+          <w:lang w:val="en-US"/>
+        </w:rPr>
+        <w:t>inside of our constructor function. Next, we</w:t>
+      </w:r>
+      <w:r>
+        <w:rPr>
+          <w:u w:color="000000"/>
+          <w:shd w:val="clear" w:color="auto" w:fill="ffffff"/>
+          <w:rtl w:val="0"/>
+          <w:lang w:val="en-US"/>
+        </w:rPr>
+        <w:t>’</w:t>
+      </w:r>
+      <w:r>
+        <w:rPr>
+          <w:u w:color="000000"/>
+          <w:shd w:val="clear" w:color="auto" w:fill="ffffff"/>
+          <w:rtl w:val="0"/>
+          <w:lang w:val="en-US"/>
+        </w:rPr>
+        <w:t xml:space="preserve">re setting this.nameOfOurMethod = this.nameOfOurMethod.bind(this). </w:t>
+      </w:r>
+    </w:p>
+    <w:p>
+      <w:pPr>
+        <w:pStyle w:val="Default"/>
+        <w:spacing w:line="480" w:lineRule="auto"/>
+        <w:rPr>
+          <w:u w:color="000000"/>
+          <w:shd w:val="clear" w:color="auto" w:fill="ffffff"/>
+        </w:rPr>
+      </w:pPr>
+    </w:p>
+    <w:p>
+      <w:pPr>
+        <w:pStyle w:val="Default"/>
+        <w:spacing w:line="480" w:lineRule="auto"/>
+        <w:rPr>
+          <w:u w:color="000000"/>
+          <w:shd w:val="clear" w:color="auto" w:fill="ffffff"/>
+        </w:rPr>
+      </w:pPr>
+      <w:r>
+        <w:rPr>
+          <w:u w:color="000000"/>
+          <w:shd w:val="clear" w:color="auto" w:fill="ffffff"/>
+          <w:rtl w:val="0"/>
+          <w:lang w:val="en-US"/>
+        </w:rPr>
+        <w:t xml:space="preserve">11:01 </w:t>
+      </w:r>
+      <w:r>
+        <w:rPr>
+          <w:u w:color="000000"/>
+          <w:shd w:val="clear" w:color="auto" w:fill="ffffff"/>
+          <w:rtl w:val="0"/>
+          <w:lang w:val="en-US"/>
+        </w:rPr>
+        <w:t xml:space="preserve">— </w:t>
+      </w:r>
+      <w:r>
+        <w:rPr>
+          <w:u w:color="000000"/>
+          <w:shd w:val="clear" w:color="auto" w:fill="ffffff"/>
+          <w:rtl w:val="0"/>
+          <w:lang w:val="en-US"/>
+        </w:rPr>
+        <w:t>Let me be honest, I don</w:t>
+      </w:r>
+      <w:r>
+        <w:rPr>
+          <w:u w:color="000000"/>
+          <w:shd w:val="clear" w:color="auto" w:fill="ffffff"/>
+          <w:rtl w:val="0"/>
+          <w:lang w:val="en-US"/>
+        </w:rPr>
+        <w:t>’</w:t>
+      </w:r>
+      <w:r>
+        <w:rPr>
+          <w:u w:color="000000"/>
+          <w:shd w:val="clear" w:color="auto" w:fill="ffffff"/>
+          <w:rtl w:val="0"/>
+          <w:lang w:val="en-US"/>
+        </w:rPr>
+        <w:t>t have a deep understanding of this material. But, from my interpretation of the instructor</w:t>
+      </w:r>
+      <w:r>
+        <w:rPr>
+          <w:u w:color="000000"/>
+          <w:shd w:val="clear" w:color="auto" w:fill="ffffff"/>
+          <w:rtl w:val="0"/>
+          <w:lang w:val="en-US"/>
+        </w:rPr>
+        <w:t>’</w:t>
+      </w:r>
+      <w:r>
+        <w:rPr>
+          <w:u w:color="000000"/>
+          <w:shd w:val="clear" w:color="auto" w:fill="ffffff"/>
+          <w:rtl w:val="0"/>
+          <w:lang w:val="en-US"/>
+        </w:rPr>
+        <w:t>s lesson, what we</w:t>
+      </w:r>
+      <w:r>
+        <w:rPr>
+          <w:u w:color="000000"/>
+          <w:shd w:val="clear" w:color="auto" w:fill="ffffff"/>
+          <w:rtl w:val="0"/>
+          <w:lang w:val="en-US"/>
+        </w:rPr>
+        <w:t>’</w:t>
+      </w:r>
+      <w:r>
+        <w:rPr>
+          <w:u w:color="000000"/>
+          <w:shd w:val="clear" w:color="auto" w:fill="ffffff"/>
+          <w:rtl w:val="0"/>
+          <w:lang w:val="en-US"/>
+        </w:rPr>
+        <w:t xml:space="preserve">re basically doing with the above code is taking our method and binding it to whatever </w:t>
+      </w:r>
+      <w:r>
+        <w:rPr>
+          <w:u w:color="000000"/>
+          <w:shd w:val="clear" w:color="auto" w:fill="ffffff"/>
+          <w:rtl w:val="0"/>
+          <w:lang w:val="en-US"/>
+        </w:rPr>
+        <w:t>“</w:t>
+      </w:r>
+      <w:r>
+        <w:rPr>
+          <w:u w:color="000000"/>
+          <w:shd w:val="clear" w:color="auto" w:fill="ffffff"/>
+          <w:rtl w:val="0"/>
+          <w:lang w:val="en-US"/>
+        </w:rPr>
+        <w:t>this</w:t>
+      </w:r>
+      <w:r>
+        <w:rPr>
+          <w:u w:color="000000"/>
+          <w:shd w:val="clear" w:color="auto" w:fill="ffffff"/>
+          <w:rtl w:val="0"/>
+          <w:lang w:val="en-US"/>
+        </w:rPr>
+        <w:t xml:space="preserve">” </w:t>
+      </w:r>
+      <w:r>
+        <w:rPr>
+          <w:u w:color="000000"/>
+          <w:shd w:val="clear" w:color="auto" w:fill="ffffff"/>
+          <w:rtl w:val="0"/>
+          <w:lang w:val="en-US"/>
+        </w:rPr>
+        <w:t>is in the context of our current class.</w:t>
+      </w:r>
+    </w:p>
+    <w:p>
+      <w:pPr>
+        <w:pStyle w:val="Default"/>
+        <w:spacing w:line="480" w:lineRule="auto"/>
+        <w:rPr>
+          <w:u w:color="000000"/>
+          <w:shd w:val="clear" w:color="auto" w:fill="ffffff"/>
+        </w:rPr>
+      </w:pPr>
+    </w:p>
+    <w:p>
+      <w:pPr>
+        <w:pStyle w:val="Default"/>
+        <w:spacing w:line="480" w:lineRule="auto"/>
+        <w:rPr>
+          <w:u w:color="000000"/>
+          <w:shd w:val="clear" w:color="auto" w:fill="ffffff"/>
+        </w:rPr>
+      </w:pPr>
+      <w:r>
+        <w:rPr>
+          <w:u w:color="000000"/>
+          <w:shd w:val="clear" w:color="auto" w:fill="ffffff"/>
+          <w:rtl w:val="0"/>
+          <w:lang w:val="en-US"/>
+        </w:rPr>
+        <w:t xml:space="preserve">11:04 </w:t>
+      </w:r>
+      <w:r>
+        <w:rPr>
+          <w:u w:color="000000"/>
+          <w:shd w:val="clear" w:color="auto" w:fill="ffffff"/>
+          <w:rtl w:val="0"/>
+          <w:lang w:val="en-US"/>
+        </w:rPr>
+        <w:t xml:space="preserve">— </w:t>
+      </w:r>
+      <w:r>
+        <w:rPr>
+          <w:u w:color="000000"/>
+          <w:shd w:val="clear" w:color="auto" w:fill="ffffff"/>
+          <w:rtl w:val="0"/>
+          <w:lang w:val="en-US"/>
+        </w:rPr>
+        <w:t>Hmmm</w:t>
+      </w:r>
+      <w:r>
+        <w:rPr>
+          <w:u w:color="000000"/>
+          <w:shd w:val="clear" w:color="auto" w:fill="ffffff"/>
+          <w:rtl w:val="0"/>
+          <w:lang w:val="en-US"/>
+        </w:rPr>
+        <w:t xml:space="preserve">… </w:t>
+      </w:r>
+      <w:r>
+        <w:rPr>
+          <w:u w:color="000000"/>
+          <w:shd w:val="clear" w:color="auto" w:fill="ffffff"/>
+          <w:rtl w:val="0"/>
+          <w:lang w:val="en-US"/>
+        </w:rPr>
+        <w:t>maybe I can talk about the above explanation on my next dinner date with the ladies hahahaa.</w:t>
+      </w:r>
+    </w:p>
+    <w:p>
+      <w:pPr>
+        <w:pStyle w:val="Default"/>
+        <w:spacing w:line="480" w:lineRule="auto"/>
+        <w:rPr>
+          <w:u w:color="000000"/>
+          <w:shd w:val="clear" w:color="auto" w:fill="ffffff"/>
+        </w:rPr>
+      </w:pPr>
+    </w:p>
+    <w:p>
+      <w:pPr>
+        <w:pStyle w:val="Default"/>
+        <w:spacing w:line="480" w:lineRule="auto"/>
+        <w:rPr>
+          <w:u w:color="000000"/>
+          <w:shd w:val="clear" w:color="auto" w:fill="ffffff"/>
+        </w:rPr>
+      </w:pPr>
+      <w:r>
+        <w:rPr>
+          <w:u w:color="000000"/>
+          <w:shd w:val="clear" w:color="auto" w:fill="ffffff"/>
+          <w:rtl w:val="0"/>
+          <w:lang w:val="en-US"/>
+        </w:rPr>
+        <w:t xml:space="preserve">11:05 </w:t>
+      </w:r>
+      <w:r>
+        <w:rPr>
+          <w:u w:color="000000"/>
+          <w:shd w:val="clear" w:color="auto" w:fill="ffffff"/>
+          <w:rtl w:val="0"/>
+          <w:lang w:val="en-US"/>
+        </w:rPr>
+        <w:t xml:space="preserve">— </w:t>
+      </w:r>
+      <w:r>
+        <w:rPr>
+          <w:u w:color="000000"/>
+          <w:shd w:val="clear" w:color="auto" w:fill="ffffff"/>
+          <w:rtl w:val="0"/>
+          <w:lang w:val="en-US"/>
+        </w:rPr>
+        <w:t>My attention is starting to fade and I need to go to the bathroom. I</w:t>
+      </w:r>
+      <w:r>
+        <w:rPr>
+          <w:u w:color="000000"/>
+          <w:shd w:val="clear" w:color="auto" w:fill="ffffff"/>
+          <w:rtl w:val="0"/>
+          <w:lang w:val="en-US"/>
+        </w:rPr>
+        <w:t>’</w:t>
+      </w:r>
+      <w:r>
+        <w:rPr>
+          <w:u w:color="000000"/>
+          <w:shd w:val="clear" w:color="auto" w:fill="ffffff"/>
+          <w:rtl w:val="0"/>
+          <w:lang w:val="en-US"/>
+        </w:rPr>
+        <w:t>m going to check out for a little bit now and come back to the video with about 6 or so minutes remaining and finish taking notes in the next pomodoro session.</w:t>
       </w:r>
     </w:p>
     <w:p>
@@ -756,6 +2448,15 @@
       <w:u w:val="none" w:color="000000"/>
       <w:vertAlign w:val="baseline"/>
       <w:lang w:val="en-US"/>
+    </w:rPr>
+  </w:style>
+  <w:style w:type="character" w:styleId="Hyperlink.0">
+    <w:name w:val="Hyperlink.0"/>
+    <w:basedOn w:val="Hyperlink"/>
+    <w:next w:val="Hyperlink.0"/>
+    <w:rPr>
+      <w:color w:val="0000ff"/>
+      <w:u w:val="single" w:color="0000ff"/>
     </w:rPr>
   </w:style>
 </w:styles>

</xml_diff>

<commit_message>
5:15pm commit for Daily Coding Journal May 9th
</commit_message>
<xml_diff>
--- a/May 2019/Thursday May 9th, 2019 Daily Coding Journal.docx
+++ b/May 2019/Thursday May 9th, 2019 Daily Coding Journal.docx
@@ -2147,9 +2147,1152 @@
         <w:pStyle w:val="Default"/>
         <w:spacing w:line="480" w:lineRule="auto"/>
         <w:rPr>
+          <w:u w:color="000000"/>
+          <w:shd w:val="clear" w:color="auto" w:fill="ffffff"/>
+        </w:rPr>
+      </w:pPr>
+      <w:r>
+        <w:rPr>
+          <w:u w:color="000000"/>
+          <w:shd w:val="clear" w:color="auto" w:fill="ffffff"/>
+          <w:rtl w:val="0"/>
+          <w:lang w:val="en-US"/>
+        </w:rPr>
+        <w:t xml:space="preserve">14:44 </w:t>
+      </w:r>
+      <w:r>
+        <w:rPr>
+          <w:u w:color="000000"/>
+          <w:shd w:val="clear" w:color="auto" w:fill="ffffff"/>
+          <w:rtl w:val="0"/>
+          <w:lang w:val="en-US"/>
+        </w:rPr>
+        <w:t xml:space="preserve">— </w:t>
+      </w:r>
+      <w:r>
+        <w:rPr>
+          <w:u w:color="000000"/>
+          <w:shd w:val="clear" w:color="auto" w:fill="ffffff"/>
+          <w:rtl w:val="0"/>
+          <w:lang w:val="en-US"/>
+        </w:rPr>
+        <w:t>Let</w:t>
+      </w:r>
+      <w:r>
+        <w:rPr>
+          <w:u w:color="000000"/>
+          <w:shd w:val="clear" w:color="auto" w:fill="ffffff"/>
+          <w:rtl w:val="0"/>
+          <w:lang w:val="en-US"/>
+        </w:rPr>
+        <w:t>’</w:t>
+      </w:r>
+      <w:r>
+        <w:rPr>
+          <w:u w:color="000000"/>
+          <w:shd w:val="clear" w:color="auto" w:fill="ffffff"/>
+          <w:rtl w:val="0"/>
+          <w:lang w:val="en-US"/>
+        </w:rPr>
+        <w:t>s get a quick 10 minute study session is.</w:t>
+      </w:r>
+    </w:p>
+    <w:p>
+      <w:pPr>
+        <w:pStyle w:val="Default"/>
+        <w:spacing w:line="480" w:lineRule="auto"/>
+        <w:rPr>
+          <w:u w:color="000000"/>
+          <w:shd w:val="clear" w:color="auto" w:fill="ffffff"/>
+        </w:rPr>
+      </w:pPr>
+    </w:p>
+    <w:p>
+      <w:pPr>
+        <w:pStyle w:val="Default"/>
+        <w:spacing w:line="480" w:lineRule="auto"/>
+        <w:rPr>
+          <w:u w:color="000000"/>
+          <w:shd w:val="clear" w:color="auto" w:fill="ffffff"/>
+        </w:rPr>
+      </w:pPr>
+      <w:r>
+        <w:rPr>
+          <w:u w:color="000000"/>
+          <w:shd w:val="clear" w:color="auto" w:fill="ffffff"/>
+          <w:rtl w:val="0"/>
+          <w:lang w:val="en-US"/>
+        </w:rPr>
+        <w:t xml:space="preserve">14:46 </w:t>
+      </w:r>
+      <w:r>
+        <w:rPr>
+          <w:u w:color="000000"/>
+          <w:shd w:val="clear" w:color="auto" w:fill="ffffff"/>
+          <w:rtl w:val="0"/>
+          <w:lang w:val="en-US"/>
+        </w:rPr>
+        <w:t xml:space="preserve">— </w:t>
+      </w:r>
+      <w:r>
+        <w:rPr>
+          <w:u w:color="000000"/>
+          <w:shd w:val="clear" w:color="auto" w:fill="ffffff"/>
+          <w:rtl w:val="0"/>
+          <w:lang w:val="en-US"/>
+        </w:rPr>
+        <w:t>If we don</w:t>
+      </w:r>
+      <w:r>
+        <w:rPr>
+          <w:u w:color="000000"/>
+          <w:shd w:val="clear" w:color="auto" w:fill="ffffff"/>
+          <w:rtl w:val="0"/>
+          <w:lang w:val="en-US"/>
+        </w:rPr>
+        <w:t>’</w:t>
+      </w:r>
+      <w:r>
+        <w:rPr>
+          <w:u w:color="000000"/>
+          <w:shd w:val="clear" w:color="auto" w:fill="ffffff"/>
+          <w:rtl w:val="0"/>
+          <w:lang w:val="en-US"/>
+        </w:rPr>
+        <w:t>t care what the previous version of state was, we can simply pass an object to our setState( ) method.</w:t>
+      </w:r>
+    </w:p>
+    <w:p>
+      <w:pPr>
+        <w:pStyle w:val="Default"/>
+        <w:spacing w:line="480" w:lineRule="auto"/>
+        <w:rPr>
+          <w:u w:color="000000"/>
+          <w:shd w:val="clear" w:color="auto" w:fill="ffffff"/>
+        </w:rPr>
+      </w:pPr>
+    </w:p>
+    <w:p>
+      <w:pPr>
+        <w:pStyle w:val="Default"/>
+        <w:spacing w:line="480" w:lineRule="auto"/>
+        <w:rPr>
+          <w:u w:color="000000"/>
+          <w:shd w:val="clear" w:color="auto" w:fill="ffffff"/>
+        </w:rPr>
+      </w:pPr>
+      <w:r>
+        <w:rPr>
+          <w:u w:color="000000"/>
+          <w:shd w:val="clear" w:color="auto" w:fill="ffffff"/>
+          <w:rtl w:val="0"/>
+          <w:lang w:val="en-US"/>
+        </w:rPr>
+        <w:t xml:space="preserve">14:48 </w:t>
+      </w:r>
+      <w:r>
+        <w:rPr>
+          <w:u w:color="000000"/>
+          <w:shd w:val="clear" w:color="auto" w:fill="ffffff"/>
+          <w:rtl w:val="0"/>
+          <w:lang w:val="en-US"/>
+        </w:rPr>
+        <w:t xml:space="preserve">— </w:t>
+      </w:r>
+      <w:r>
+        <w:rPr>
+          <w:u w:color="000000"/>
+          <w:shd w:val="clear" w:color="auto" w:fill="ffffff"/>
+          <w:rtl w:val="0"/>
+          <w:lang w:val="en-US"/>
+        </w:rPr>
+        <w:t>If we do care about what the previous state was, however, we need to approach things a bit differently. In this case, we need to pass a function into set.State( ). The function passed will then have a parameter of prevState (previous state).</w:t>
+      </w:r>
+    </w:p>
+    <w:p>
+      <w:pPr>
+        <w:pStyle w:val="Default"/>
+        <w:spacing w:line="480" w:lineRule="auto"/>
+        <w:rPr>
+          <w:u w:color="000000"/>
+          <w:shd w:val="clear" w:color="auto" w:fill="ffffff"/>
+        </w:rPr>
+      </w:pPr>
+    </w:p>
+    <w:p>
+      <w:pPr>
+        <w:pStyle w:val="Default"/>
+        <w:spacing w:line="480" w:lineRule="auto"/>
+        <w:rPr>
+          <w:u w:color="000000"/>
+          <w:shd w:val="clear" w:color="auto" w:fill="ffffff"/>
+        </w:rPr>
+      </w:pPr>
+      <w:r>
+        <w:rPr>
+          <w:u w:color="000000"/>
+          <w:shd w:val="clear" w:color="auto" w:fill="ffffff"/>
+          <w:rtl w:val="0"/>
+          <w:lang w:val="en-US"/>
+        </w:rPr>
+        <w:t xml:space="preserve">14:55 </w:t>
+      </w:r>
+      <w:r>
+        <w:rPr>
+          <w:u w:color="000000"/>
+          <w:shd w:val="clear" w:color="auto" w:fill="ffffff"/>
+          <w:rtl w:val="0"/>
+          <w:lang w:val="en-US"/>
+        </w:rPr>
+        <w:t xml:space="preserve">— </w:t>
+      </w:r>
+      <w:r>
+        <w:rPr>
+          <w:u w:color="000000"/>
+          <w:shd w:val="clear" w:color="auto" w:fill="ffffff"/>
+          <w:rtl w:val="0"/>
+          <w:lang w:val="en-US"/>
+        </w:rPr>
+        <w:t>Unfortunately I don</w:t>
+      </w:r>
+      <w:r>
+        <w:rPr>
+          <w:u w:color="000000"/>
+          <w:shd w:val="clear" w:color="auto" w:fill="ffffff"/>
+          <w:rtl w:val="0"/>
+          <w:lang w:val="en-US"/>
+        </w:rPr>
+        <w:t>’</w:t>
+      </w:r>
+      <w:r>
+        <w:rPr>
+          <w:u w:color="000000"/>
+          <w:shd w:val="clear" w:color="auto" w:fill="ffffff"/>
+          <w:rtl w:val="0"/>
+          <w:lang w:val="en-US"/>
+        </w:rPr>
+        <w:t>t have more time to study now. When I come back to the code, I</w:t>
+      </w:r>
+      <w:r>
+        <w:rPr>
+          <w:u w:color="000000"/>
+          <w:shd w:val="clear" w:color="auto" w:fill="ffffff"/>
+          <w:rtl w:val="0"/>
+          <w:lang w:val="en-US"/>
+        </w:rPr>
+        <w:t>’</w:t>
+      </w:r>
+      <w:r>
+        <w:rPr>
+          <w:u w:color="000000"/>
+          <w:shd w:val="clear" w:color="auto" w:fill="ffffff"/>
+          <w:rtl w:val="0"/>
+          <w:lang w:val="en-US"/>
+        </w:rPr>
+        <w:t>ll work to implement a change in the Todo app that will actually enable the user to check and uncheck things by changing the state of isCompleted from true to false and rendering the proper style properties based on that state. While it seems like a simple change on the surface, it actually is somewhat complex upon actually diving into the code. Anyway, I</w:t>
+      </w:r>
+      <w:r>
+        <w:rPr>
+          <w:u w:color="000000"/>
+          <w:shd w:val="clear" w:color="auto" w:fill="ffffff"/>
+          <w:rtl w:val="0"/>
+          <w:lang w:val="en-US"/>
+        </w:rPr>
+        <w:t>’</w:t>
+      </w:r>
+      <w:r>
+        <w:rPr>
+          <w:u w:color="000000"/>
+          <w:shd w:val="clear" w:color="auto" w:fill="ffffff"/>
+          <w:rtl w:val="0"/>
+          <w:lang w:val="en-US"/>
+        </w:rPr>
+        <w:t>ll come back later. Peace!</w:t>
+      </w:r>
+    </w:p>
+    <w:p>
+      <w:pPr>
+        <w:pStyle w:val="Default"/>
+        <w:spacing w:line="480" w:lineRule="auto"/>
+        <w:rPr>
+          <w:u w:color="000000"/>
+          <w:shd w:val="clear" w:color="auto" w:fill="ffffff"/>
+        </w:rPr>
+      </w:pPr>
+    </w:p>
+    <w:p>
+      <w:pPr>
+        <w:pStyle w:val="Default"/>
+        <w:spacing w:line="480" w:lineRule="auto"/>
+        <w:rPr>
+          <w:u w:color="000000"/>
+          <w:shd w:val="clear" w:color="auto" w:fill="ffffff"/>
+        </w:rPr>
+      </w:pPr>
+      <w:r>
+        <w:rPr>
+          <w:u w:color="000000"/>
+          <w:shd w:val="clear" w:color="auto" w:fill="ffffff"/>
+          <w:rtl w:val="0"/>
+          <w:lang w:val="en-US"/>
+        </w:rPr>
+        <w:t xml:space="preserve">16:38 </w:t>
+      </w:r>
+      <w:r>
+        <w:rPr>
+          <w:u w:color="000000"/>
+          <w:shd w:val="clear" w:color="auto" w:fill="ffffff"/>
+          <w:rtl w:val="0"/>
+          <w:lang w:val="en-US"/>
+        </w:rPr>
+        <w:t xml:space="preserve">— </w:t>
+      </w:r>
+      <w:r>
+        <w:rPr>
+          <w:u w:color="000000"/>
+          <w:shd w:val="clear" w:color="auto" w:fill="ffffff"/>
+          <w:rtl w:val="0"/>
+          <w:lang w:val="en-US"/>
+        </w:rPr>
+        <w:t>It started raining when I was walking so now I</w:t>
+      </w:r>
+      <w:r>
+        <w:rPr>
+          <w:u w:color="000000"/>
+          <w:shd w:val="clear" w:color="auto" w:fill="ffffff"/>
+          <w:rtl w:val="0"/>
+          <w:lang w:val="en-US"/>
+        </w:rPr>
+        <w:t>’</w:t>
+      </w:r>
+      <w:r>
+        <w:rPr>
+          <w:u w:color="000000"/>
+          <w:shd w:val="clear" w:color="auto" w:fill="ffffff"/>
+          <w:rtl w:val="0"/>
+          <w:lang w:val="en-US"/>
+        </w:rPr>
+        <w:t>m at the convenience store. But</w:t>
+      </w:r>
+      <w:r>
+        <w:rPr>
+          <w:u w:color="000000"/>
+          <w:shd w:val="clear" w:color="auto" w:fill="ffffff"/>
+          <w:rtl w:val="0"/>
+          <w:lang w:val="en-US"/>
+        </w:rPr>
+        <w:t xml:space="preserve">… </w:t>
+      </w:r>
+      <w:r>
+        <w:rPr>
+          <w:u w:color="000000"/>
+          <w:shd w:val="clear" w:color="auto" w:fill="ffffff"/>
+          <w:rtl w:val="0"/>
+          <w:lang w:val="en-US"/>
+        </w:rPr>
+        <w:t>all the chairs were taken so I made an improv standing desk with the ice cream freezer and my computer stand and now I</w:t>
+      </w:r>
+      <w:r>
+        <w:rPr>
+          <w:u w:color="000000"/>
+          <w:shd w:val="clear" w:color="auto" w:fill="ffffff"/>
+          <w:rtl w:val="0"/>
+          <w:lang w:val="en-US"/>
+        </w:rPr>
+        <w:t>’</w:t>
+      </w:r>
+      <w:r>
+        <w:rPr>
+          <w:u w:color="000000"/>
+          <w:shd w:val="clear" w:color="auto" w:fill="ffffff"/>
+          <w:rtl w:val="0"/>
+          <w:lang w:val="en-US"/>
+        </w:rPr>
+        <w:t>m learning here lol.</w:t>
+      </w:r>
+    </w:p>
+    <w:p>
+      <w:pPr>
+        <w:pStyle w:val="Default"/>
+        <w:spacing w:line="480" w:lineRule="auto"/>
+        <w:rPr>
+          <w:u w:color="000000"/>
+          <w:shd w:val="clear" w:color="auto" w:fill="ffffff"/>
+        </w:rPr>
+      </w:pPr>
+    </w:p>
+    <w:p>
+      <w:pPr>
+        <w:pStyle w:val="Default"/>
+        <w:spacing w:line="480" w:lineRule="auto"/>
+        <w:rPr>
+          <w:u w:color="000000"/>
+          <w:shd w:val="clear" w:color="auto" w:fill="ffffff"/>
+        </w:rPr>
+      </w:pPr>
+      <w:r>
+        <w:rPr>
+          <w:u w:color="000000"/>
+          <w:shd w:val="clear" w:color="auto" w:fill="ffffff"/>
+          <w:rtl w:val="0"/>
+          <w:lang w:val="en-US"/>
+        </w:rPr>
+        <w:t xml:space="preserve">14:45 </w:t>
+      </w:r>
+      <w:r>
+        <w:rPr>
+          <w:u w:color="000000"/>
+          <w:shd w:val="clear" w:color="auto" w:fill="ffffff"/>
+          <w:rtl w:val="0"/>
+          <w:lang w:val="en-US"/>
+        </w:rPr>
+        <w:t xml:space="preserve">— </w:t>
+      </w:r>
+      <w:r>
+        <w:rPr>
+          <w:u w:color="000000"/>
+          <w:shd w:val="clear" w:color="auto" w:fill="ffffff"/>
+          <w:rtl w:val="0"/>
+          <w:lang w:val="en-US"/>
+        </w:rPr>
+        <w:t>I tried using the setState( ) method using the following syntax:</w:t>
+      </w:r>
+    </w:p>
+    <w:p>
+      <w:pPr>
+        <w:pStyle w:val="Default"/>
+        <w:spacing w:line="480" w:lineRule="auto"/>
+        <w:rPr>
+          <w:u w:color="000000"/>
+          <w:shd w:val="clear" w:color="auto" w:fill="ffffff"/>
+        </w:rPr>
+      </w:pPr>
+      <w:r>
+        <w:rPr>
+          <w:u w:color="000000"/>
+          <w:shd w:val="clear" w:color="auto" w:fill="ffffff"/>
+          <w:rtl w:val="0"/>
+          <w:lang w:val="en-US"/>
+        </w:rPr>
+        <w:t>handleClick( ) {</w:t>
+      </w:r>
+    </w:p>
+    <w:p>
+      <w:pPr>
+        <w:pStyle w:val="Default"/>
+        <w:spacing w:line="480" w:lineRule="auto"/>
+        <w:rPr>
+          <w:u w:color="000000"/>
+          <w:shd w:val="clear" w:color="auto" w:fill="ffffff"/>
+        </w:rPr>
+      </w:pPr>
+      <w:r>
+        <w:rPr>
+          <w:u w:color="000000"/>
+          <w:shd w:val="clear" w:color="auto" w:fill="ffffff"/>
+          <w:rtl w:val="0"/>
+          <w:lang w:val="en-US"/>
+        </w:rPr>
+        <w:t xml:space="preserve">this.setState({ count: 1 }) </w:t>
+      </w:r>
+    </w:p>
+    <w:p>
+      <w:pPr>
+        <w:pStyle w:val="Default"/>
+        <w:spacing w:line="480" w:lineRule="auto"/>
+        <w:rPr>
+          <w:u w:color="000000"/>
+          <w:shd w:val="clear" w:color="auto" w:fill="ffffff"/>
+        </w:rPr>
+      </w:pPr>
+      <w:r>
+        <w:rPr>
+          <w:u w:color="000000"/>
+          <w:shd w:val="clear" w:color="auto" w:fill="ffffff"/>
+          <w:rtl w:val="0"/>
+          <w:lang w:val="en-US"/>
+        </w:rPr>
+        <w:t>}</w:t>
+      </w:r>
+    </w:p>
+    <w:p>
+      <w:pPr>
+        <w:pStyle w:val="Default"/>
+        <w:spacing w:line="480" w:lineRule="auto"/>
+        <w:rPr>
+          <w:u w:color="000000"/>
+          <w:shd w:val="clear" w:color="auto" w:fill="ffffff"/>
+        </w:rPr>
+      </w:pPr>
+    </w:p>
+    <w:p>
+      <w:pPr>
+        <w:pStyle w:val="Default"/>
+        <w:spacing w:line="480" w:lineRule="auto"/>
+        <w:rPr>
+          <w:u w:color="000000"/>
+          <w:shd w:val="clear" w:color="auto" w:fill="ffffff"/>
+        </w:rPr>
+      </w:pPr>
+      <w:r>
+        <w:rPr>
+          <w:u w:color="000000"/>
+          <w:shd w:val="clear" w:color="auto" w:fill="ffffff"/>
+          <w:rtl w:val="0"/>
+          <w:lang w:val="en-US"/>
+        </w:rPr>
+        <w:t xml:space="preserve">16:46 </w:t>
+      </w:r>
+      <w:r>
+        <w:rPr>
+          <w:u w:color="000000"/>
+          <w:shd w:val="clear" w:color="auto" w:fill="ffffff"/>
+          <w:rtl w:val="0"/>
+          <w:lang w:val="en-US"/>
+        </w:rPr>
+        <w:t xml:space="preserve">— </w:t>
+      </w:r>
+      <w:r>
+        <w:rPr>
+          <w:u w:color="000000"/>
+          <w:shd w:val="clear" w:color="auto" w:fill="ffffff"/>
+          <w:rtl w:val="0"/>
+          <w:lang w:val="en-US"/>
+        </w:rPr>
+        <w:t>After getting the following error:</w:t>
+      </w:r>
+    </w:p>
+    <w:p>
+      <w:pPr>
+        <w:pStyle w:val="Default"/>
+        <w:spacing w:line="280" w:lineRule="atLeast"/>
+        <w:jc w:val="left"/>
+        <w:rPr>
+          <w:rFonts w:ascii="Menlo" w:cs="Menlo" w:hAnsi="Menlo" w:eastAsia="Menlo"/>
+          <w:sz w:val="24"/>
+          <w:szCs w:val="24"/>
+          <w:u w:color="000000"/>
+          <w:shd w:val="clear" w:color="auto" w:fill="ffffff"/>
+        </w:rPr>
+      </w:pPr>
+      <w:r>
+        <w:rPr>
+          <w:rFonts w:ascii="Menlo" w:hAnsi="Menlo"/>
+          <w:sz w:val="24"/>
+          <w:szCs w:val="24"/>
+          <w:u w:color="000000"/>
+          <w:shd w:val="clear" w:color="auto" w:fill="ffffff"/>
+          <w:rtl w:val="0"/>
+          <w:lang w:val="en-US"/>
+        </w:rPr>
+        <w:t>TypeError:</w:t>
+      </w:r>
+      <w:r>
+        <w:rPr>
+          <w:rFonts w:ascii="Menlo" w:hAnsi="Menlo" w:hint="default"/>
+          <w:sz w:val="24"/>
+          <w:szCs w:val="24"/>
+          <w:u w:color="000000"/>
+          <w:shd w:val="clear" w:color="auto" w:fill="ffffff"/>
+          <w:rtl w:val="0"/>
+          <w:lang w:val="en-US"/>
+        </w:rPr>
+        <w:t> </w:t>
+      </w:r>
+      <w:r>
+        <w:rPr>
+          <w:rFonts w:ascii="Menlo" w:hAnsi="Menlo"/>
+          <w:sz w:val="24"/>
+          <w:szCs w:val="24"/>
+          <w:u w:color="000000"/>
+          <w:shd w:val="clear" w:color="auto" w:fill="ffffff"/>
+          <w:rtl w:val="0"/>
+          <w:lang w:val="en-US"/>
+        </w:rPr>
+        <w:t>Cannot read property 'setState' of undefined</w:t>
+      </w:r>
+      <w:r>
+        <w:rPr>
+          <w:rFonts w:ascii="Menlo" w:hAnsi="Menlo" w:hint="default"/>
+          <w:sz w:val="24"/>
+          <w:szCs w:val="24"/>
+          <w:u w:color="000000"/>
+          <w:shd w:val="clear" w:color="auto" w:fill="ffffff"/>
+          <w:rtl w:val="0"/>
+          <w:lang w:val="en-US"/>
+        </w:rPr>
+        <w:t> </w:t>
+      </w:r>
+      <w:r>
+        <w:rPr>
+          <w:rFonts w:ascii="Menlo" w:hAnsi="Menlo"/>
+          <w:sz w:val="24"/>
+          <w:szCs w:val="24"/>
+          <w:u w:color="000000"/>
+          <w:shd w:val="clear" w:color="auto" w:fill="ffffff"/>
+          <w:rtl w:val="0"/>
+          <w:lang w:val="en-US"/>
+        </w:rPr>
+        <w:t>(/App.js:38)</w:t>
+      </w:r>
+    </w:p>
+    <w:p>
+      <w:pPr>
+        <w:pStyle w:val="Default"/>
+        <w:spacing w:line="480" w:lineRule="auto"/>
+        <w:rPr>
+          <w:u w:color="000000"/>
+          <w:shd w:val="clear" w:color="auto" w:fill="ffffff"/>
+        </w:rPr>
+      </w:pPr>
+    </w:p>
+    <w:p>
+      <w:pPr>
+        <w:pStyle w:val="Default"/>
+        <w:spacing w:line="480" w:lineRule="auto"/>
+        <w:rPr>
+          <w:u w:color="000000"/>
+          <w:shd w:val="clear" w:color="auto" w:fill="ffffff"/>
+        </w:rPr>
+      </w:pPr>
+      <w:r>
+        <w:rPr>
+          <w:u w:color="000000"/>
+          <w:shd w:val="clear" w:color="auto" w:fill="ffffff"/>
+          <w:rtl w:val="0"/>
+          <w:lang w:val="en-US"/>
+        </w:rPr>
+        <w:t>I knew that I had to somehow use state or setState to bind the current context of the this keyword to state. Unfortunately, I don</w:t>
+      </w:r>
+      <w:r>
+        <w:rPr>
+          <w:u w:color="000000"/>
+          <w:shd w:val="clear" w:color="auto" w:fill="ffffff"/>
+          <w:rtl w:val="0"/>
+          <w:lang w:val="en-US"/>
+        </w:rPr>
+        <w:t>’</w:t>
+      </w:r>
+      <w:r>
+        <w:rPr>
+          <w:u w:color="000000"/>
+          <w:shd w:val="clear" w:color="auto" w:fill="ffffff"/>
+          <w:rtl w:val="0"/>
+          <w:lang w:val="en-US"/>
+        </w:rPr>
+        <w:t>t remember the exact syntax and having only a surface level understanding of this concept, it isn</w:t>
+      </w:r>
+      <w:r>
+        <w:rPr>
+          <w:u w:color="000000"/>
+          <w:shd w:val="clear" w:color="auto" w:fill="ffffff"/>
+          <w:rtl w:val="0"/>
+          <w:lang w:val="en-US"/>
+        </w:rPr>
+        <w:t>’</w:t>
+      </w:r>
+      <w:r>
+        <w:rPr>
+          <w:u w:color="000000"/>
+          <w:shd w:val="clear" w:color="auto" w:fill="ffffff"/>
+          <w:rtl w:val="0"/>
+          <w:lang w:val="en-US"/>
+        </w:rPr>
+        <w:t>t something I can really recreate from scratch. Let</w:t>
+      </w:r>
+      <w:r>
+        <w:rPr>
+          <w:u w:color="000000"/>
+          <w:shd w:val="clear" w:color="auto" w:fill="ffffff"/>
+          <w:rtl w:val="0"/>
+          <w:lang w:val="en-US"/>
+        </w:rPr>
+        <w:t>’</w:t>
+      </w:r>
+      <w:r>
+        <w:rPr>
+          <w:u w:color="000000"/>
+          <w:shd w:val="clear" w:color="auto" w:fill="ffffff"/>
+          <w:rtl w:val="0"/>
+          <w:lang w:val="en-US"/>
+        </w:rPr>
+        <w:t>s go back and pick up the syntax again</w:t>
+      </w:r>
+      <w:r>
+        <w:rPr>
+          <w:u w:color="000000"/>
+          <w:shd w:val="clear" w:color="auto" w:fill="ffffff"/>
+          <w:rtl w:val="0"/>
+          <w:lang w:val="en-US"/>
+        </w:rPr>
+        <w:t>…</w:t>
+      </w:r>
+    </w:p>
+    <w:p>
+      <w:pPr>
+        <w:pStyle w:val="Default"/>
+        <w:spacing w:line="480" w:lineRule="auto"/>
+        <w:rPr>
+          <w:u w:color="000000"/>
+          <w:shd w:val="clear" w:color="auto" w:fill="ffffff"/>
+        </w:rPr>
+      </w:pPr>
+    </w:p>
+    <w:p>
+      <w:pPr>
+        <w:pStyle w:val="Default"/>
+        <w:spacing w:line="480" w:lineRule="auto"/>
+        <w:rPr>
+          <w:u w:color="000000"/>
+          <w:shd w:val="clear" w:color="auto" w:fill="ffffff"/>
+        </w:rPr>
+      </w:pPr>
+      <w:r>
+        <w:rPr>
+          <w:u w:color="000000"/>
+          <w:shd w:val="clear" w:color="auto" w:fill="ffffff"/>
+          <w:rtl w:val="0"/>
+          <w:lang w:val="en-US"/>
+        </w:rPr>
+        <w:t xml:space="preserve">16:52 </w:t>
+      </w:r>
+      <w:r>
+        <w:rPr>
+          <w:u w:color="000000"/>
+          <w:shd w:val="clear" w:color="auto" w:fill="ffffff"/>
+          <w:rtl w:val="0"/>
+          <w:lang w:val="en-US"/>
+        </w:rPr>
+        <w:t xml:space="preserve">— </w:t>
+      </w:r>
+      <w:r>
+        <w:rPr>
+          <w:u w:color="000000"/>
+          <w:shd w:val="clear" w:color="auto" w:fill="ffffff"/>
+          <w:rtl w:val="0"/>
+          <w:lang w:val="en-US"/>
+        </w:rPr>
+        <w:t>Ahhh. I was close but I still a bit off on the syntax. I should</w:t>
+      </w:r>
+      <w:r>
+        <w:rPr>
+          <w:u w:color="000000"/>
+          <w:shd w:val="clear" w:color="auto" w:fill="ffffff"/>
+          <w:rtl w:val="0"/>
+          <w:lang w:val="en-US"/>
+        </w:rPr>
+        <w:t>’</w:t>
+      </w:r>
+      <w:r>
+        <w:rPr>
+          <w:u w:color="000000"/>
+          <w:shd w:val="clear" w:color="auto" w:fill="ffffff"/>
+          <w:rtl w:val="0"/>
+          <w:lang w:val="en-US"/>
+        </w:rPr>
+        <w:t>ve written:</w:t>
+      </w:r>
+    </w:p>
+    <w:p>
+      <w:pPr>
+        <w:pStyle w:val="Default"/>
+        <w:spacing w:line="480" w:lineRule="auto"/>
+        <w:rPr>
+          <w:u w:color="000000"/>
+          <w:shd w:val="clear" w:color="auto" w:fill="ffffff"/>
+        </w:rPr>
+      </w:pPr>
+      <w:r>
+        <w:rPr>
+          <w:u w:color="000000"/>
+          <w:shd w:val="clear" w:color="auto" w:fill="ffffff"/>
+          <w:rtl w:val="0"/>
+          <w:lang w:val="en-US"/>
+        </w:rPr>
+        <w:t>this.nameOfMethod = this.nameOfMethod.bind.(this)</w:t>
+      </w:r>
+    </w:p>
+    <w:p>
+      <w:pPr>
+        <w:pStyle w:val="Default"/>
+        <w:spacing w:line="480" w:lineRule="auto"/>
+        <w:rPr>
+          <w:u w:color="000000"/>
+          <w:shd w:val="clear" w:color="auto" w:fill="ffffff"/>
+        </w:rPr>
+      </w:pPr>
+    </w:p>
+    <w:p>
+      <w:pPr>
+        <w:pStyle w:val="Default"/>
+        <w:spacing w:line="480" w:lineRule="auto"/>
+        <w:rPr>
+          <w:u w:color="000000"/>
+          <w:shd w:val="clear" w:color="auto" w:fill="ffffff"/>
+        </w:rPr>
+      </w:pPr>
+      <w:r>
+        <w:rPr>
+          <w:u w:color="000000"/>
+          <w:shd w:val="clear" w:color="auto" w:fill="ffffff"/>
+          <w:rtl w:val="0"/>
+          <w:lang w:val="en-US"/>
+        </w:rPr>
+        <w:t xml:space="preserve">16:55 </w:t>
+      </w:r>
+      <w:r>
+        <w:rPr>
+          <w:u w:color="000000"/>
+          <w:shd w:val="clear" w:color="auto" w:fill="ffffff"/>
+          <w:rtl w:val="0"/>
+          <w:lang w:val="en-US"/>
+        </w:rPr>
+        <w:t xml:space="preserve">— </w:t>
+      </w:r>
+      <w:r>
+        <w:rPr>
+          <w:u w:color="000000"/>
+          <w:shd w:val="clear" w:color="auto" w:fill="ffffff"/>
+          <w:rtl w:val="0"/>
+          <w:lang w:val="en-US"/>
+        </w:rPr>
+        <w:t>While my ability to explain the above to a newbie would be pretty sketchy at this point, I have crammed it into at least my short-term memory and was able to construct the above from scratch.</w:t>
+      </w:r>
+    </w:p>
+    <w:p>
+      <w:pPr>
+        <w:pStyle w:val="Default"/>
+        <w:spacing w:line="480" w:lineRule="auto"/>
+        <w:rPr>
+          <w:u w:color="000000"/>
+          <w:shd w:val="clear" w:color="auto" w:fill="ffffff"/>
+        </w:rPr>
+      </w:pPr>
+    </w:p>
+    <w:p>
+      <w:pPr>
+        <w:pStyle w:val="Default"/>
+        <w:spacing w:line="480" w:lineRule="auto"/>
+        <w:rPr>
+          <w:u w:color="000000"/>
+          <w:shd w:val="clear" w:color="auto" w:fill="ffffff"/>
+        </w:rPr>
+      </w:pPr>
+      <w:r>
+        <w:rPr>
+          <w:u w:color="000000"/>
+          <w:shd w:val="clear" w:color="auto" w:fill="ffffff"/>
+          <w:rtl w:val="0"/>
+          <w:lang w:val="en-US"/>
+        </w:rPr>
+        <w:t xml:space="preserve">17:03 </w:t>
+      </w:r>
+      <w:r>
+        <w:rPr>
+          <w:u w:color="000000"/>
+          <w:shd w:val="clear" w:color="auto" w:fill="ffffff"/>
+          <w:rtl w:val="0"/>
+          <w:lang w:val="en-US"/>
+        </w:rPr>
+        <w:t xml:space="preserve">— </w:t>
+      </w:r>
+      <w:r>
+        <w:rPr>
+          <w:u w:color="000000"/>
+          <w:shd w:val="clear" w:color="auto" w:fill="ffffff"/>
+          <w:rtl w:val="0"/>
+          <w:lang w:val="en-US"/>
+        </w:rPr>
+        <w:t>I</w:t>
+      </w:r>
+      <w:r>
+        <w:rPr>
+          <w:u w:color="000000"/>
+          <w:shd w:val="clear" w:color="auto" w:fill="ffffff"/>
+          <w:rtl w:val="0"/>
+          <w:lang w:val="en-US"/>
+        </w:rPr>
+        <w:t>’</w:t>
+      </w:r>
+      <w:r>
+        <w:rPr>
+          <w:u w:color="000000"/>
+          <w:shd w:val="clear" w:color="auto" w:fill="ffffff"/>
+          <w:rtl w:val="0"/>
+          <w:lang w:val="en-US"/>
+        </w:rPr>
+        <w:t>m just continuing to play around with the changing state video. I know this concept is super important so I was to really hammer it in before continuing with the course.</w:t>
+      </w:r>
+    </w:p>
+    <w:p>
+      <w:pPr>
+        <w:pStyle w:val="Default"/>
+        <w:spacing w:line="480" w:lineRule="auto"/>
+        <w:rPr>
+          <w:u w:color="000000"/>
+          <w:shd w:val="clear" w:color="auto" w:fill="ffffff"/>
+        </w:rPr>
+      </w:pPr>
+    </w:p>
+    <w:p>
+      <w:pPr>
+        <w:pStyle w:val="Default"/>
+        <w:spacing w:line="480" w:lineRule="auto"/>
+        <w:rPr>
+          <w:u w:color="000000"/>
+          <w:shd w:val="clear" w:color="auto" w:fill="ffffff"/>
+        </w:rPr>
+      </w:pPr>
+      <w:r>
+        <w:rPr>
+          <w:u w:color="000000"/>
+          <w:shd w:val="clear" w:color="auto" w:fill="ffffff"/>
+          <w:rtl w:val="0"/>
+          <w:lang w:val="en-US"/>
+        </w:rPr>
+        <w:t xml:space="preserve">17:08 </w:t>
+      </w:r>
+      <w:r>
+        <w:rPr>
+          <w:u w:color="000000"/>
+          <w:shd w:val="clear" w:color="auto" w:fill="ffffff"/>
+          <w:rtl w:val="0"/>
+          <w:lang w:val="en-US"/>
+        </w:rPr>
+        <w:t xml:space="preserve">— </w:t>
+      </w:r>
+      <w:r>
+        <w:rPr>
+          <w:u w:color="000000"/>
+          <w:shd w:val="clear" w:color="auto" w:fill="ffffff"/>
+          <w:rtl w:val="0"/>
+          <w:lang w:val="en-US"/>
+        </w:rPr>
+        <w:t>While I haven</w:t>
+      </w:r>
+      <w:r>
+        <w:rPr>
+          <w:u w:color="000000"/>
+          <w:shd w:val="clear" w:color="auto" w:fill="ffffff"/>
+          <w:rtl w:val="0"/>
+          <w:lang w:val="en-US"/>
+        </w:rPr>
+        <w:t>’</w:t>
+      </w:r>
+      <w:r>
+        <w:rPr>
+          <w:u w:color="000000"/>
+          <w:shd w:val="clear" w:color="auto" w:fill="ffffff"/>
+          <w:rtl w:val="0"/>
+          <w:lang w:val="en-US"/>
+        </w:rPr>
+        <w:t>t yet built anything from scratch, I used the existing code as a reference to add a second button to my counter app that would double the current value of count. It may not be impressive to outsiders, but I slowly feel the possibilities of what I</w:t>
+      </w:r>
+      <w:r>
+        <w:rPr>
+          <w:u w:color="000000"/>
+          <w:shd w:val="clear" w:color="auto" w:fill="ffffff"/>
+          <w:rtl w:val="0"/>
+          <w:lang w:val="en-US"/>
+        </w:rPr>
+        <w:t>’</w:t>
+      </w:r>
+      <w:r>
+        <w:rPr>
+          <w:u w:color="000000"/>
+          <w:shd w:val="clear" w:color="auto" w:fill="ffffff"/>
+          <w:rtl w:val="0"/>
+          <w:lang w:val="en-US"/>
+        </w:rPr>
+        <w:t>m capable of doing with React expanding.</w:t>
+      </w:r>
+    </w:p>
+    <w:p>
+      <w:pPr>
+        <w:pStyle w:val="Default"/>
+        <w:spacing w:line="480" w:lineRule="auto"/>
+        <w:rPr>
+          <w:u w:color="000000"/>
+          <w:shd w:val="clear" w:color="auto" w:fill="ffffff"/>
+        </w:rPr>
+      </w:pPr>
+    </w:p>
+    <w:p>
+      <w:pPr>
+        <w:pStyle w:val="Default"/>
+        <w:spacing w:line="480" w:lineRule="auto"/>
+        <w:rPr>
+          <w:u w:color="000000"/>
+          <w:shd w:val="clear" w:color="auto" w:fill="ffffff"/>
+        </w:rPr>
+      </w:pPr>
+      <w:r>
+        <w:rPr>
+          <w:u w:color="000000"/>
+          <w:shd w:val="clear" w:color="auto" w:fill="ffffff"/>
+          <w:rtl w:val="0"/>
+          <w:lang w:val="en-US"/>
+        </w:rPr>
+        <w:t xml:space="preserve">17:12 </w:t>
+      </w:r>
+      <w:r>
+        <w:rPr>
+          <w:u w:color="000000"/>
+          <w:shd w:val="clear" w:color="auto" w:fill="ffffff"/>
+          <w:rtl w:val="0"/>
+          <w:lang w:val="en-US"/>
+        </w:rPr>
+        <w:t xml:space="preserve">— </w:t>
+      </w:r>
+      <w:r>
+        <w:rPr>
+          <w:u w:color="000000"/>
+          <w:shd w:val="clear" w:color="auto" w:fill="ffffff"/>
+          <w:rtl w:val="0"/>
+          <w:lang w:val="en-US"/>
+        </w:rPr>
+        <w:t>It</w:t>
+      </w:r>
+      <w:r>
+        <w:rPr>
+          <w:u w:color="000000"/>
+          <w:shd w:val="clear" w:color="auto" w:fill="ffffff"/>
+          <w:rtl w:val="0"/>
+          <w:lang w:val="en-US"/>
+        </w:rPr>
+        <w:t>’</w:t>
+      </w:r>
+      <w:r>
+        <w:rPr>
+          <w:u w:color="000000"/>
+          <w:shd w:val="clear" w:color="auto" w:fill="ffffff"/>
+          <w:rtl w:val="0"/>
+          <w:lang w:val="en-US"/>
+        </w:rPr>
+        <w:t>s crazy that just a week ago I was feeling really shaky with the concept of props. I</w:t>
+      </w:r>
+      <w:r>
+        <w:rPr>
+          <w:u w:color="000000"/>
+          <w:shd w:val="clear" w:color="auto" w:fill="ffffff"/>
+          <w:rtl w:val="0"/>
+          <w:lang w:val="en-US"/>
+        </w:rPr>
+        <w:t>’</w:t>
+      </w:r>
+      <w:r>
+        <w:rPr>
+          <w:u w:color="000000"/>
+          <w:shd w:val="clear" w:color="auto" w:fill="ffffff"/>
+          <w:rtl w:val="0"/>
+          <w:lang w:val="en-US"/>
+        </w:rPr>
+        <w:t>ll be the first to admit that I</w:t>
+      </w:r>
+      <w:r>
+        <w:rPr>
+          <w:u w:color="000000"/>
+          <w:shd w:val="clear" w:color="auto" w:fill="ffffff"/>
+          <w:rtl w:val="0"/>
+          <w:lang w:val="en-US"/>
+        </w:rPr>
+        <w:t>’</w:t>
+      </w:r>
+      <w:r>
+        <w:rPr>
+          <w:u w:color="000000"/>
+          <w:shd w:val="clear" w:color="auto" w:fill="ffffff"/>
+          <w:rtl w:val="0"/>
+          <w:lang w:val="en-US"/>
+        </w:rPr>
+        <w:t xml:space="preserve">m far from being a master of </w:t>
+      </w:r>
+      <w:r>
+        <w:rPr>
+          <w:i w:val="1"/>
+          <w:iCs w:val="1"/>
+          <w:shd w:val="clear" w:color="auto" w:fill="ffffff"/>
+          <w:rtl w:val="0"/>
+          <w:lang w:val="en-US"/>
+        </w:rPr>
+        <w:t>anything</w:t>
+      </w:r>
+      <w:r>
+        <w:rPr>
+          <w:shd w:val="clear" w:color="auto" w:fill="ffffff"/>
+          <w:rtl w:val="0"/>
+          <w:lang w:val="en-US"/>
+        </w:rPr>
+        <w:t xml:space="preserve"> in React. But</w:t>
+      </w:r>
+      <w:r>
+        <w:rPr>
+          <w:shd w:val="clear" w:color="auto" w:fill="ffffff"/>
+          <w:rtl w:val="0"/>
+          <w:lang w:val="en-US"/>
+        </w:rPr>
+        <w:t xml:space="preserve">… </w:t>
+      </w:r>
+      <w:r>
+        <w:rPr>
+          <w:shd w:val="clear" w:color="auto" w:fill="ffffff"/>
+          <w:rtl w:val="0"/>
+          <w:lang w:val="en-US"/>
+        </w:rPr>
+        <w:t>it does feel good to be able to look back at past entries and see how fast I</w:t>
+      </w:r>
+      <w:r>
+        <w:rPr>
+          <w:shd w:val="clear" w:color="auto" w:fill="ffffff"/>
+          <w:rtl w:val="0"/>
+          <w:lang w:val="en-US"/>
+        </w:rPr>
+        <w:t>’</w:t>
+      </w:r>
+      <w:r>
+        <w:rPr>
+          <w:shd w:val="clear" w:color="auto" w:fill="ffffff"/>
+          <w:rtl w:val="0"/>
+          <w:lang w:val="en-US"/>
+        </w:rPr>
+        <w:t>m learning. Anyway, I</w:t>
+      </w:r>
+      <w:r>
+        <w:rPr>
+          <w:shd w:val="clear" w:color="auto" w:fill="ffffff"/>
+          <w:rtl w:val="0"/>
+          <w:lang w:val="en-US"/>
+        </w:rPr>
+        <w:t>’</w:t>
+      </w:r>
+      <w:r>
+        <w:rPr>
+          <w:shd w:val="clear" w:color="auto" w:fill="ffffff"/>
+          <w:rtl w:val="0"/>
+          <w:lang w:val="en-US"/>
+        </w:rPr>
+        <w:t>m going to take a break now. See ya later!</w:t>
+      </w:r>
+    </w:p>
+    <w:p>
+      <w:pPr>
+        <w:pStyle w:val="Default"/>
+        <w:spacing w:line="480" w:lineRule="auto"/>
+        <w:rPr>
+          <w:u w:color="000000"/>
+          <w:shd w:val="clear" w:color="auto" w:fill="ffffff"/>
+        </w:rPr>
+      </w:pPr>
+    </w:p>
+    <w:p>
+      <w:pPr>
+        <w:pStyle w:val="Default"/>
+        <w:spacing w:line="480" w:lineRule="auto"/>
+        <w:rPr>
           <w:b w:val="1"/>
           <w:bCs w:val="1"/>
           <w:u w:color="000000"/>
+          <w:shd w:val="clear" w:color="auto" w:fill="ffffff"/>
         </w:rPr>
       </w:pPr>
       <w:r>
@@ -2157,6 +3300,7 @@
           <w:b w:val="1"/>
           <w:bCs w:val="1"/>
           <w:u w:color="000000"/>
+          <w:shd w:val="clear" w:color="auto" w:fill="ffffff"/>
           <w:rtl w:val="0"/>
           <w:lang w:val="en-US"/>
         </w:rPr>
@@ -2167,6 +3311,7 @@
           <w:b w:val="1"/>
           <w:bCs w:val="1"/>
           <w:u w:color="000000"/>
+          <w:shd w:val="clear" w:color="auto" w:fill="ffffff"/>
           <w:rtl w:val="0"/>
           <w:lang w:val="en-US"/>
         </w:rPr>

</xml_diff>

<commit_message>
Thursday May 9th daily coding journal end of day commit
</commit_message>
<xml_diff>
--- a/May 2019/Thursday May 9th, 2019 Daily Coding Journal.docx
+++ b/May 2019/Thursday May 9th, 2019 Daily Coding Journal.docx
@@ -3122,7 +3122,6 @@
         <w:pStyle w:val="Default"/>
         <w:spacing w:line="480" w:lineRule="auto"/>
         <w:rPr>
-          <w:u w:color="000000"/>
           <w:shd w:val="clear" w:color="auto" w:fill="ffffff"/>
         </w:rPr>
       </w:pPr>
@@ -3279,6 +3278,426 @@
         <w:pStyle w:val="Default"/>
         <w:spacing w:line="480" w:lineRule="auto"/>
         <w:rPr>
+          <w:shd w:val="clear" w:color="auto" w:fill="ffffff"/>
+        </w:rPr>
+      </w:pPr>
+    </w:p>
+    <w:p>
+      <w:pPr>
+        <w:pStyle w:val="Default"/>
+        <w:spacing w:line="480" w:lineRule="auto"/>
+        <w:rPr>
+          <w:shd w:val="clear" w:color="auto" w:fill="ffffff"/>
+        </w:rPr>
+      </w:pPr>
+      <w:r>
+        <w:rPr>
+          <w:shd w:val="clear" w:color="auto" w:fill="ffffff"/>
+          <w:rtl w:val="0"/>
+          <w:lang w:val="en-US"/>
+        </w:rPr>
+        <w:t xml:space="preserve">19:05 </w:t>
+      </w:r>
+      <w:r>
+        <w:rPr>
+          <w:shd w:val="clear" w:color="auto" w:fill="ffffff"/>
+          <w:rtl w:val="0"/>
+          <w:lang w:val="en-US"/>
+        </w:rPr>
+        <w:t xml:space="preserve">— </w:t>
+      </w:r>
+      <w:r>
+        <w:rPr>
+          <w:shd w:val="clear" w:color="auto" w:fill="ffffff"/>
+          <w:rtl w:val="0"/>
+          <w:lang w:val="en-US"/>
+        </w:rPr>
+        <w:t>I</w:t>
+      </w:r>
+      <w:r>
+        <w:rPr>
+          <w:shd w:val="clear" w:color="auto" w:fill="ffffff"/>
+          <w:rtl w:val="0"/>
+          <w:lang w:val="en-US"/>
+        </w:rPr>
+        <w:t>’</w:t>
+      </w:r>
+      <w:r>
+        <w:rPr>
+          <w:shd w:val="clear" w:color="auto" w:fill="ffffff"/>
+          <w:rtl w:val="0"/>
+          <w:lang w:val="en-US"/>
+        </w:rPr>
+        <w:t>ve only got 10% battery so I can</w:t>
+      </w:r>
+      <w:r>
+        <w:rPr>
+          <w:shd w:val="clear" w:color="auto" w:fill="ffffff"/>
+          <w:rtl w:val="0"/>
+          <w:lang w:val="en-US"/>
+        </w:rPr>
+        <w:t>’</w:t>
+      </w:r>
+      <w:r>
+        <w:rPr>
+          <w:shd w:val="clear" w:color="auto" w:fill="ffffff"/>
+          <w:rtl w:val="0"/>
+          <w:lang w:val="en-US"/>
+        </w:rPr>
+        <w:t>t do too much now. But</w:t>
+      </w:r>
+      <w:r>
+        <w:rPr>
+          <w:shd w:val="clear" w:color="auto" w:fill="ffffff"/>
+          <w:rtl w:val="0"/>
+          <w:lang w:val="en-US"/>
+        </w:rPr>
+        <w:t xml:space="preserve">… </w:t>
+      </w:r>
+      <w:r>
+        <w:rPr>
+          <w:shd w:val="clear" w:color="auto" w:fill="ffffff"/>
+          <w:rtl w:val="0"/>
+          <w:lang w:val="en-US"/>
+        </w:rPr>
+        <w:t>let</w:t>
+      </w:r>
+      <w:r>
+        <w:rPr>
+          <w:shd w:val="clear" w:color="auto" w:fill="ffffff"/>
+          <w:rtl w:val="0"/>
+          <w:lang w:val="en-US"/>
+        </w:rPr>
+        <w:t>’</w:t>
+      </w:r>
+      <w:r>
+        <w:rPr>
+          <w:shd w:val="clear" w:color="auto" w:fill="ffffff"/>
+          <w:rtl w:val="0"/>
+          <w:lang w:val="en-US"/>
+        </w:rPr>
+        <w:t>s get some practice changing state again!</w:t>
+      </w:r>
+    </w:p>
+    <w:p>
+      <w:pPr>
+        <w:pStyle w:val="Default"/>
+        <w:spacing w:line="480" w:lineRule="auto"/>
+        <w:rPr>
+          <w:shd w:val="clear" w:color="auto" w:fill="ffffff"/>
+        </w:rPr>
+      </w:pPr>
+    </w:p>
+    <w:p>
+      <w:pPr>
+        <w:pStyle w:val="Default"/>
+        <w:spacing w:line="480" w:lineRule="auto"/>
+        <w:rPr>
+          <w:shd w:val="clear" w:color="auto" w:fill="ffffff"/>
+        </w:rPr>
+      </w:pPr>
+      <w:r>
+        <w:rPr>
+          <w:shd w:val="clear" w:color="auto" w:fill="ffffff"/>
+          <w:rtl w:val="0"/>
+          <w:lang w:val="en-US"/>
+        </w:rPr>
+        <w:t xml:space="preserve">19:06 </w:t>
+      </w:r>
+      <w:r>
+        <w:rPr>
+          <w:shd w:val="clear" w:color="auto" w:fill="ffffff"/>
+          <w:rtl w:val="0"/>
+          <w:lang w:val="en-US"/>
+        </w:rPr>
+        <w:t xml:space="preserve">— </w:t>
+      </w:r>
+      <w:r>
+        <w:rPr>
+          <w:shd w:val="clear" w:color="auto" w:fill="ffffff"/>
+          <w:rtl w:val="0"/>
+          <w:lang w:val="en-US"/>
+        </w:rPr>
+        <w:t>Maybe I</w:t>
+      </w:r>
+      <w:r>
+        <w:rPr>
+          <w:shd w:val="clear" w:color="auto" w:fill="ffffff"/>
+          <w:rtl w:val="0"/>
+          <w:lang w:val="en-US"/>
+        </w:rPr>
+        <w:t>’</w:t>
+      </w:r>
+      <w:r>
+        <w:rPr>
+          <w:shd w:val="clear" w:color="auto" w:fill="ffffff"/>
+          <w:rtl w:val="0"/>
+          <w:lang w:val="en-US"/>
+        </w:rPr>
+        <w:t>ll try to build everything from before</w:t>
+      </w:r>
+      <w:r>
+        <w:rPr>
+          <w:shd w:val="clear" w:color="auto" w:fill="ffffff"/>
+          <w:rtl w:val="0"/>
+          <w:lang w:val="en-US"/>
+        </w:rPr>
+        <w:t xml:space="preserve">… </w:t>
+      </w:r>
+      <w:r>
+        <w:rPr>
+          <w:shd w:val="clear" w:color="auto" w:fill="ffffff"/>
+          <w:rtl w:val="0"/>
+          <w:lang w:val="en-US"/>
+        </w:rPr>
+        <w:t>from scratch O_O</w:t>
+      </w:r>
+    </w:p>
+    <w:p>
+      <w:pPr>
+        <w:pStyle w:val="Default"/>
+        <w:spacing w:line="480" w:lineRule="auto"/>
+        <w:rPr>
+          <w:shd w:val="clear" w:color="auto" w:fill="ffffff"/>
+        </w:rPr>
+      </w:pPr>
+    </w:p>
+    <w:p>
+      <w:pPr>
+        <w:pStyle w:val="Default"/>
+        <w:spacing w:line="480" w:lineRule="auto"/>
+        <w:rPr>
+          <w:shd w:val="clear" w:color="auto" w:fill="ffffff"/>
+        </w:rPr>
+      </w:pPr>
+      <w:r>
+        <w:rPr>
+          <w:shd w:val="clear" w:color="auto" w:fill="ffffff"/>
+          <w:rtl w:val="0"/>
+          <w:lang w:val="en-US"/>
+        </w:rPr>
+        <w:t xml:space="preserve">19:09 </w:t>
+      </w:r>
+      <w:r>
+        <w:rPr>
+          <w:shd w:val="clear" w:color="auto" w:fill="ffffff"/>
+          <w:rtl w:val="0"/>
+          <w:lang w:val="en-US"/>
+        </w:rPr>
+        <w:t xml:space="preserve">— </w:t>
+      </w:r>
+      <w:r>
+        <w:rPr>
+          <w:shd w:val="clear" w:color="auto" w:fill="ffffff"/>
+          <w:rtl w:val="0"/>
+          <w:lang w:val="en-US"/>
+        </w:rPr>
+        <w:t>Man this battery burnt faster than I expected. Only 6% whaaaat?</w:t>
+      </w:r>
+    </w:p>
+    <w:p>
+      <w:pPr>
+        <w:pStyle w:val="Default"/>
+        <w:spacing w:line="480" w:lineRule="auto"/>
+        <w:rPr>
+          <w:shd w:val="clear" w:color="auto" w:fill="ffffff"/>
+        </w:rPr>
+      </w:pPr>
+    </w:p>
+    <w:p>
+      <w:pPr>
+        <w:pStyle w:val="Default"/>
+        <w:spacing w:line="480" w:lineRule="auto"/>
+        <w:rPr>
+          <w:shd w:val="clear" w:color="auto" w:fill="ffffff"/>
+        </w:rPr>
+      </w:pPr>
+      <w:r>
+        <w:rPr>
+          <w:shd w:val="clear" w:color="auto" w:fill="ffffff"/>
+          <w:rtl w:val="0"/>
+          <w:lang w:val="en-US"/>
+        </w:rPr>
+        <w:t xml:space="preserve">19:13 </w:t>
+      </w:r>
+      <w:r>
+        <w:rPr>
+          <w:shd w:val="clear" w:color="auto" w:fill="ffffff"/>
+          <w:rtl w:val="0"/>
+          <w:lang w:val="en-US"/>
+        </w:rPr>
+        <w:t xml:space="preserve">— </w:t>
+      </w:r>
+      <w:r>
+        <w:rPr>
+          <w:shd w:val="clear" w:color="auto" w:fill="ffffff"/>
+          <w:rtl w:val="0"/>
+          <w:lang w:val="en-US"/>
+        </w:rPr>
+        <w:t>I tried to build things from scratch and I put some quality code out. I</w:t>
+      </w:r>
+      <w:r>
+        <w:rPr>
+          <w:shd w:val="clear" w:color="auto" w:fill="ffffff"/>
+          <w:rtl w:val="0"/>
+          <w:lang w:val="en-US"/>
+        </w:rPr>
+        <w:t>’</w:t>
+      </w:r>
+      <w:r>
+        <w:rPr>
+          <w:shd w:val="clear" w:color="auto" w:fill="ffffff"/>
+          <w:rtl w:val="0"/>
+          <w:lang w:val="en-US"/>
+        </w:rPr>
+        <w:t>ve got a decent idea now of the class Component extends React.Component syntax, the constructor/super syntax, as well as the syntax for state.</w:t>
+      </w:r>
+    </w:p>
+    <w:p>
+      <w:pPr>
+        <w:pStyle w:val="Default"/>
+        <w:spacing w:line="480" w:lineRule="auto"/>
+        <w:rPr>
+          <w:shd w:val="clear" w:color="auto" w:fill="ffffff"/>
+        </w:rPr>
+      </w:pPr>
+    </w:p>
+    <w:p>
+      <w:pPr>
+        <w:pStyle w:val="Default"/>
+        <w:spacing w:line="480" w:lineRule="auto"/>
+        <w:rPr>
+          <w:shd w:val="clear" w:color="auto" w:fill="ffffff"/>
+        </w:rPr>
+      </w:pPr>
+      <w:r>
+        <w:rPr>
+          <w:shd w:val="clear" w:color="auto" w:fill="ffffff"/>
+          <w:rtl w:val="0"/>
+          <w:lang w:val="en-US"/>
+        </w:rPr>
+        <w:t xml:space="preserve">19:14 </w:t>
+      </w:r>
+      <w:r>
+        <w:rPr>
+          <w:shd w:val="clear" w:color="auto" w:fill="ffffff"/>
+          <w:rtl w:val="0"/>
+          <w:lang w:val="en-US"/>
+        </w:rPr>
+        <w:t xml:space="preserve">— </w:t>
+      </w:r>
+      <w:r>
+        <w:rPr>
+          <w:shd w:val="clear" w:color="auto" w:fill="ffffff"/>
+          <w:rtl w:val="0"/>
+          <w:lang w:val="en-US"/>
+        </w:rPr>
+        <w:t>With that being said, I probably spent 3 minutes trying to figure out why my code wasn</w:t>
+      </w:r>
+      <w:r>
+        <w:rPr>
+          <w:shd w:val="clear" w:color="auto" w:fill="ffffff"/>
+          <w:rtl w:val="0"/>
+          <w:lang w:val="en-US"/>
+        </w:rPr>
+        <w:t>’</w:t>
+      </w:r>
+      <w:r>
+        <w:rPr>
+          <w:shd w:val="clear" w:color="auto" w:fill="ffffff"/>
+          <w:rtl w:val="0"/>
+          <w:lang w:val="en-US"/>
+        </w:rPr>
+        <w:t>t outputting anything. It turns out, I forgot to export default App. Hahaha.</w:t>
+      </w:r>
+    </w:p>
+    <w:p>
+      <w:pPr>
+        <w:pStyle w:val="Default"/>
+        <w:spacing w:line="480" w:lineRule="auto"/>
+        <w:rPr>
+          <w:u w:color="000000"/>
+          <w:shd w:val="clear" w:color="auto" w:fill="ffffff"/>
+        </w:rPr>
+      </w:pPr>
+      <w:r>
+        <w:rPr>
+          <w:shd w:val="clear" w:color="auto" w:fill="ffffff"/>
+          <w:rtl w:val="0"/>
+          <w:lang w:val="en-US"/>
+        </w:rPr>
+        <w:t xml:space="preserve">22:17 </w:t>
+      </w:r>
+      <w:r>
+        <w:rPr>
+          <w:shd w:val="clear" w:color="auto" w:fill="ffffff"/>
+          <w:rtl w:val="0"/>
+          <w:lang w:val="en-US"/>
+        </w:rPr>
+        <w:t xml:space="preserve">— </w:t>
+      </w:r>
+      <w:r>
+        <w:rPr>
+          <w:shd w:val="clear" w:color="auto" w:fill="ffffff"/>
+          <w:rtl w:val="0"/>
+          <w:lang w:val="en-US"/>
+        </w:rPr>
+        <w:t>I</w:t>
+      </w:r>
+      <w:r>
+        <w:rPr>
+          <w:shd w:val="clear" w:color="auto" w:fill="ffffff"/>
+          <w:rtl w:val="0"/>
+          <w:lang w:val="en-US"/>
+        </w:rPr>
+        <w:t>’</w:t>
+      </w:r>
+      <w:r>
+        <w:rPr>
+          <w:shd w:val="clear" w:color="auto" w:fill="ffffff"/>
+          <w:rtl w:val="0"/>
+          <w:lang w:val="en-US"/>
+        </w:rPr>
+        <w:t>m kind of burnt out. It</w:t>
+      </w:r>
+      <w:r>
+        <w:rPr>
+          <w:shd w:val="clear" w:color="auto" w:fill="ffffff"/>
+          <w:rtl w:val="0"/>
+          <w:lang w:val="en-US"/>
+        </w:rPr>
+        <w:t>’</w:t>
+      </w:r>
+      <w:r>
+        <w:rPr>
+          <w:shd w:val="clear" w:color="auto" w:fill="ffffff"/>
+          <w:rtl w:val="0"/>
+          <w:lang w:val="en-US"/>
+        </w:rPr>
+        <w:t>s been a long day. Let</w:t>
+      </w:r>
+      <w:r>
+        <w:rPr>
+          <w:shd w:val="clear" w:color="auto" w:fill="ffffff"/>
+          <w:rtl w:val="0"/>
+          <w:lang w:val="en-US"/>
+        </w:rPr>
+        <w:t>’</w:t>
+      </w:r>
+      <w:r>
+        <w:rPr>
+          <w:shd w:val="clear" w:color="auto" w:fill="ffffff"/>
+          <w:rtl w:val="0"/>
+          <w:lang w:val="en-US"/>
+        </w:rPr>
+        <w:t>s get to bed at a reasonable hour and get more done tomorrow.</w:t>
+      </w:r>
+    </w:p>
+    <w:p>
+      <w:pPr>
+        <w:pStyle w:val="Default"/>
+        <w:spacing w:line="480" w:lineRule="auto"/>
+        <w:rPr>
           <w:u w:color="000000"/>
           <w:shd w:val="clear" w:color="auto" w:fill="ffffff"/>
         </w:rPr>
@@ -3315,7 +3734,7 @@
           <w:rtl w:val="0"/>
           <w:lang w:val="en-US"/>
         </w:rPr>
-        <w:t>N/A</w:t>
+        <w:t>1 hour 55 minutes</w:t>
       </w:r>
     </w:p>
     <w:p>
@@ -3346,7 +3765,7 @@
           <w:rtl w:val="0"/>
           <w:lang w:val="en-US"/>
         </w:rPr>
-        <w:t>N/A</w:t>
+        <w:t>18 hours 53 minutes</w:t>
       </w:r>
     </w:p>
     <w:p>
@@ -3372,7 +3791,7 @@
           <w:rtl w:val="0"/>
           <w:lang w:val="en-US"/>
         </w:rPr>
-        <w:t xml:space="preserve"> N/A</w:t>
+        <w:t xml:space="preserve"> 514 hours 47 minutes</w:t>
       </w:r>
     </w:p>
     <w:sectPr>

</xml_diff>